<commit_message>
Especificação do requisito funcional RF34
</commit_message>
<xml_diff>
--- a/Docs/Documentos de Especificação de Requisitos/RF34 - Gerente de Salas alterar senha.docx
+++ b/Docs/Documentos de Especificação de Requisitos/RF34 - Gerente de Salas alterar senha.docx
@@ -109,27 +109,7 @@
           <w:sz w:val="36"/>
           <w:szCs w:val="36"/>
         </w:rPr>
-        <w:t xml:space="preserve">Gerente de Salas </w:t>
-      </w:r>
-      <w:proofErr w:type="gramStart"/>
-      <w:r>
-        <w:rPr>
-          <w:rFonts w:ascii="Times New Roman" w:hAnsi="Times New Roman" w:cs="Times New Roman"/>
-          <w:color w:val="000000"/>
-          <w:sz w:val="36"/>
-          <w:szCs w:val="36"/>
-        </w:rPr>
-        <w:t>alterar</w:t>
-      </w:r>
-      <w:proofErr w:type="gramEnd"/>
-      <w:r>
-        <w:rPr>
-          <w:rFonts w:ascii="Times New Roman" w:hAnsi="Times New Roman" w:cs="Times New Roman"/>
-          <w:color w:val="000000"/>
-          <w:sz w:val="36"/>
-          <w:szCs w:val="36"/>
-        </w:rPr>
-        <w:t xml:space="preserve"> senha</w:t>
+        <w:t>Gerente de Salas alterar senha</w:t>
       </w:r>
     </w:p>
     <w:p>
@@ -484,6 +464,14 @@
                 <w:sz w:val="24"/>
               </w:rPr>
             </w:pPr>
+            <w:r>
+              <w:rPr>
+                <w:rFonts w:ascii="Times New Roman" w:hAnsi="Times New Roman" w:cs="Times New Roman"/>
+                <w:color w:val="000000"/>
+                <w:sz w:val="24"/>
+              </w:rPr>
+              <w:t>28/06/2015</w:t>
+            </w:r>
           </w:p>
         </w:tc>
         <w:tc>
@@ -577,6 +565,16 @@
                 <w:sz w:val="24"/>
               </w:rPr>
             </w:pPr>
+            <w:r>
+              <w:rPr>
+                <w:rFonts w:ascii="Times New Roman" w:hAnsi="Times New Roman" w:cs="Times New Roman"/>
+                <w:color w:val="000000"/>
+                <w:sz w:val="24"/>
+              </w:rPr>
+              <w:t>Lázaro</w:t>
+            </w:r>
+            <w:bookmarkStart w:id="0" w:name="_GoBack"/>
+            <w:bookmarkEnd w:id="0"/>
           </w:p>
         </w:tc>
       </w:tr>
@@ -606,9 +604,9 @@
           <w:rFonts w:cs="Times New Roman"/>
         </w:rPr>
       </w:pPr>
-      <w:bookmarkStart w:id="0" w:name="_Toc418669386"/>
-      <w:bookmarkStart w:id="1" w:name="_Toc419879852"/>
-      <w:bookmarkStart w:id="2" w:name="_Toc422851816"/>
+      <w:bookmarkStart w:id="1" w:name="_Toc418669386"/>
+      <w:bookmarkStart w:id="2" w:name="_Toc419879852"/>
+      <w:bookmarkStart w:id="3" w:name="_Toc422851816"/>
       <w:r>
         <w:rPr>
           <w:rFonts w:cs="Times New Roman"/>
@@ -616,9 +614,9 @@
         <w:lastRenderedPageBreak/>
         <w:t>Sumário</w:t>
       </w:r>
-      <w:bookmarkEnd w:id="0"/>
       <w:bookmarkEnd w:id="1"/>
       <w:bookmarkEnd w:id="2"/>
+      <w:bookmarkEnd w:id="3"/>
     </w:p>
     <w:p>
       <w:pPr>
@@ -638,8 +636,6 @@
       <w:r>
         <w:fldChar w:fldCharType="separate"/>
       </w:r>
-      <w:bookmarkStart w:id="3" w:name="_GoBack"/>
-      <w:bookmarkEnd w:id="3"/>
       <w:r>
         <w:rPr>
           <w:rFonts w:cs="Times New Roman"/>
@@ -1335,6 +1331,27 @@
           <w:sz w:val="24"/>
         </w:rPr>
       </w:pPr>
+      <w:r>
+        <w:rPr>
+          <w:rFonts w:ascii="Times New Roman" w:hAnsi="Times New Roman" w:cs="Times New Roman"/>
+          <w:sz w:val="24"/>
+        </w:rPr>
+        <w:t xml:space="preserve">Este documento descreve os passos do caso de uso </w:t>
+      </w:r>
+      <w:r>
+        <w:rPr>
+          <w:rFonts w:ascii="Times New Roman" w:hAnsi="Times New Roman" w:cs="Times New Roman"/>
+          <w:sz w:val="24"/>
+        </w:rPr>
+        <w:t xml:space="preserve">Gerente de Salas </w:t>
+      </w:r>
+      <w:r>
+        <w:rPr>
+          <w:rFonts w:ascii="Times New Roman" w:hAnsi="Times New Roman" w:cs="Times New Roman"/>
+          <w:sz w:val="24"/>
+        </w:rPr>
+        <w:t>alterar senha, especificando como será feita a alteração da senha do mesmo no sistema.</w:t>
+      </w:r>
     </w:p>
     <w:p>
       <w:pPr>
@@ -1368,6 +1385,27 @@
           <w:sz w:val="24"/>
         </w:rPr>
       </w:pPr>
+      <w:r>
+        <w:rPr>
+          <w:rFonts w:ascii="Times New Roman" w:eastAsia="Times New Roman" w:hAnsi="Times New Roman" w:cs="Times New Roman"/>
+          <w:sz w:val="24"/>
+        </w:rPr>
+        <w:t xml:space="preserve">Este caso de uso só poderá iniciar se o </w:t>
+      </w:r>
+      <w:r>
+        <w:rPr>
+          <w:rFonts w:ascii="Times New Roman" w:eastAsia="Times New Roman" w:hAnsi="Times New Roman" w:cs="Times New Roman"/>
+          <w:sz w:val="24"/>
+        </w:rPr>
+        <w:t xml:space="preserve">gerente de salas </w:t>
+      </w:r>
+      <w:r>
+        <w:rPr>
+          <w:rFonts w:ascii="Times New Roman" w:eastAsia="Times New Roman" w:hAnsi="Times New Roman" w:cs="Times New Roman"/>
+          <w:sz w:val="24"/>
+        </w:rPr>
+        <w:t>desejar alterar sua senha e se o mesmo estiver cadastrado no sistema.</w:t>
+      </w:r>
     </w:p>
     <w:p>
       <w:pPr>
@@ -1401,6 +1439,27 @@
           <w:sz w:val="24"/>
         </w:rPr>
       </w:pPr>
+      <w:r>
+        <w:rPr>
+          <w:rFonts w:ascii="Times New Roman" w:eastAsia="Times New Roman" w:hAnsi="Times New Roman" w:cs="Times New Roman"/>
+          <w:sz w:val="24"/>
+        </w:rPr>
+        <w:t xml:space="preserve">Após o final normal deste caso de uso, a senha do </w:t>
+      </w:r>
+      <w:r>
+        <w:rPr>
+          <w:rFonts w:ascii="Times New Roman" w:eastAsia="Times New Roman" w:hAnsi="Times New Roman" w:cs="Times New Roman"/>
+          <w:sz w:val="24"/>
+        </w:rPr>
+        <w:t xml:space="preserve">gerente de salas </w:t>
+      </w:r>
+      <w:r>
+        <w:rPr>
+          <w:rFonts w:ascii="Times New Roman" w:eastAsia="Times New Roman" w:hAnsi="Times New Roman" w:cs="Times New Roman"/>
+          <w:sz w:val="24"/>
+        </w:rPr>
+        <w:t>deve estar atualizada no sistema.</w:t>
+      </w:r>
     </w:p>
     <w:p>
       <w:pPr>
@@ -1428,7 +1487,10 @@
     <w:p>
       <w:pPr>
         <w:pStyle w:val="PargrafodaLista"/>
-        <w:ind w:left="1068"/>
+        <w:numPr>
+          <w:ilvl w:val="0"/>
+          <w:numId w:val="4"/>
+        </w:numPr>
         <w:jc w:val="both"/>
         <w:rPr>
           <w:rFonts w:ascii="Times New Roman" w:hAnsi="Times New Roman" w:cs="Times New Roman"/>
@@ -1436,6 +1498,14 @@
           <w:szCs w:val="24"/>
         </w:rPr>
       </w:pPr>
+      <w:r>
+        <w:rPr>
+          <w:rFonts w:ascii="Times New Roman" w:hAnsi="Times New Roman" w:cs="Times New Roman"/>
+          <w:sz w:val="24"/>
+          <w:szCs w:val="24"/>
+        </w:rPr>
+        <w:t>Gerente de salas</w:t>
+      </w:r>
     </w:p>
     <w:p>
       <w:pPr>
@@ -1470,6 +1540,30 @@
           <w:szCs w:val="24"/>
         </w:rPr>
       </w:pPr>
+      <w:r>
+        <w:rPr>
+          <w:rFonts w:ascii="Times New Roman" w:hAnsi="Times New Roman" w:cs="Times New Roman"/>
+          <w:sz w:val="24"/>
+          <w:szCs w:val="24"/>
+        </w:rPr>
+        <w:t xml:space="preserve">Este caso de uso começa quando o </w:t>
+      </w:r>
+      <w:r>
+        <w:rPr>
+          <w:rFonts w:ascii="Times New Roman" w:hAnsi="Times New Roman" w:cs="Times New Roman"/>
+          <w:sz w:val="24"/>
+          <w:szCs w:val="24"/>
+        </w:rPr>
+        <w:t xml:space="preserve">gerente de salas </w:t>
+      </w:r>
+      <w:r>
+        <w:rPr>
+          <w:rFonts w:ascii="Times New Roman" w:hAnsi="Times New Roman" w:cs="Times New Roman"/>
+          <w:sz w:val="24"/>
+          <w:szCs w:val="24"/>
+        </w:rPr>
+        <w:t>do sistema clicar na opção “Alterar senha” presente na tela de atualização dos seus dados cadastrais.</w:t>
+      </w:r>
     </w:p>
     <w:p>
       <w:pPr>
@@ -1492,7 +1586,6 @@
       <w:r>
         <w:rPr>
           <w:rFonts w:cs="Times New Roman"/>
-          <w:shd w:val="clear" w:color="auto" w:fill="CCCCCC"/>
         </w:rPr>
         <w:lastRenderedPageBreak/>
         <w:t>Fluxo principal</w:t>
@@ -1764,7 +1857,6 @@
                 <w:sz w:val="24"/>
               </w:rPr>
             </w:pPr>
-            <w:proofErr w:type="gramStart"/>
             <w:r>
               <w:rPr>
                 <w:rFonts w:ascii="Times New Roman" w:hAnsi="Times New Roman" w:cs="Times New Roman"/>
@@ -1772,7 +1864,6 @@
               </w:rPr>
               <w:t>1</w:t>
             </w:r>
-            <w:proofErr w:type="gramEnd"/>
           </w:p>
         </w:tc>
         <w:tc>
@@ -1798,6 +1889,13 @@
                 <w:sz w:val="24"/>
               </w:rPr>
             </w:pPr>
+            <w:r>
+              <w:rPr>
+                <w:rFonts w:ascii="Times New Roman" w:hAnsi="Times New Roman" w:cs="Times New Roman"/>
+                <w:sz w:val="24"/>
+              </w:rPr>
+              <w:t>Gerente de salas</w:t>
+            </w:r>
           </w:p>
         </w:tc>
         <w:tc>
@@ -1823,6 +1921,929 @@
                 <w:sz w:val="24"/>
               </w:rPr>
             </w:pPr>
+            <w:r>
+              <w:rPr>
+                <w:rFonts w:ascii="Times New Roman" w:hAnsi="Times New Roman" w:cs="Times New Roman"/>
+                <w:sz w:val="24"/>
+              </w:rPr>
+              <w:t>Clica na opção “Alterar senha”.</w:t>
+            </w:r>
+          </w:p>
+        </w:tc>
+        <w:tc>
+          <w:tcPr>
+            <w:tcW w:w="2528" w:type="dxa"/>
+            <w:tcBorders>
+              <w:top w:val="single" w:sz="4" w:space="0" w:color="00000A"/>
+              <w:left w:val="single" w:sz="4" w:space="0" w:color="00000A"/>
+              <w:bottom w:val="single" w:sz="4" w:space="0" w:color="00000A"/>
+              <w:right w:val="single" w:sz="4" w:space="0" w:color="00000A"/>
+            </w:tcBorders>
+            <w:shd w:val="clear" w:color="auto" w:fill="auto"/>
+            <w:tcMar>
+              <w:left w:w="108" w:type="dxa"/>
+            </w:tcMar>
+          </w:tcPr>
+          <w:p>
+            <w:pPr>
+              <w:spacing w:after="0"/>
+              <w:jc w:val="both"/>
+              <w:rPr>
+                <w:rFonts w:ascii="Times New Roman" w:hAnsi="Times New Roman" w:cs="Times New Roman"/>
+                <w:sz w:val="24"/>
+              </w:rPr>
+            </w:pPr>
+          </w:p>
+        </w:tc>
+        <w:tc>
+          <w:tcPr>
+            <w:tcW w:w="1523" w:type="dxa"/>
+            <w:tcBorders>
+              <w:top w:val="single" w:sz="4" w:space="0" w:color="00000A"/>
+              <w:left w:val="single" w:sz="4" w:space="0" w:color="00000A"/>
+              <w:bottom w:val="single" w:sz="4" w:space="0" w:color="00000A"/>
+              <w:right w:val="single" w:sz="4" w:space="0" w:color="00000A"/>
+            </w:tcBorders>
+            <w:shd w:val="clear" w:color="auto" w:fill="auto"/>
+            <w:tcMar>
+              <w:left w:w="108" w:type="dxa"/>
+            </w:tcMar>
+          </w:tcPr>
+          <w:p>
+            <w:pPr>
+              <w:spacing w:after="0"/>
+              <w:jc w:val="both"/>
+              <w:rPr>
+                <w:rFonts w:ascii="Times New Roman" w:hAnsi="Times New Roman" w:cs="Times New Roman"/>
+                <w:sz w:val="24"/>
+              </w:rPr>
+            </w:pPr>
+            <w:r>
+              <w:rPr>
+                <w:rFonts w:ascii="Times New Roman" w:hAnsi="Times New Roman" w:cs="Times New Roman"/>
+                <w:sz w:val="24"/>
+              </w:rPr>
+              <w:t>TL14</w:t>
+            </w:r>
+          </w:p>
+        </w:tc>
+      </w:tr>
+      <w:tr>
+        <w:tc>
+          <w:tcPr>
+            <w:tcW w:w="816" w:type="dxa"/>
+            <w:tcBorders>
+              <w:top w:val="single" w:sz="4" w:space="0" w:color="00000A"/>
+              <w:left w:val="single" w:sz="4" w:space="0" w:color="00000A"/>
+              <w:bottom w:val="single" w:sz="4" w:space="0" w:color="00000A"/>
+              <w:right w:val="single" w:sz="4" w:space="0" w:color="00000A"/>
+            </w:tcBorders>
+            <w:shd w:val="clear" w:color="auto" w:fill="auto"/>
+            <w:tcMar>
+              <w:left w:w="108" w:type="dxa"/>
+            </w:tcMar>
+          </w:tcPr>
+          <w:p>
+            <w:pPr>
+              <w:spacing w:after="0"/>
+              <w:jc w:val="right"/>
+              <w:rPr>
+                <w:rFonts w:ascii="Times New Roman" w:hAnsi="Times New Roman" w:cs="Times New Roman"/>
+                <w:sz w:val="24"/>
+              </w:rPr>
+            </w:pPr>
+            <w:r>
+              <w:rPr>
+                <w:rFonts w:ascii="Times New Roman" w:hAnsi="Times New Roman" w:cs="Times New Roman"/>
+                <w:sz w:val="24"/>
+              </w:rPr>
+              <w:t>2</w:t>
+            </w:r>
+          </w:p>
+        </w:tc>
+        <w:tc>
+          <w:tcPr>
+            <w:tcW w:w="1615" w:type="dxa"/>
+            <w:tcBorders>
+              <w:top w:val="single" w:sz="4" w:space="0" w:color="00000A"/>
+              <w:left w:val="single" w:sz="4" w:space="0" w:color="00000A"/>
+              <w:bottom w:val="single" w:sz="4" w:space="0" w:color="00000A"/>
+              <w:right w:val="single" w:sz="4" w:space="0" w:color="00000A"/>
+            </w:tcBorders>
+            <w:shd w:val="clear" w:color="auto" w:fill="auto"/>
+            <w:tcMar>
+              <w:left w:w="108" w:type="dxa"/>
+            </w:tcMar>
+          </w:tcPr>
+          <w:p>
+            <w:pPr>
+              <w:spacing w:after="0"/>
+              <w:jc w:val="both"/>
+              <w:rPr>
+                <w:rFonts w:ascii="Times New Roman" w:hAnsi="Times New Roman" w:cs="Times New Roman"/>
+                <w:sz w:val="24"/>
+              </w:rPr>
+            </w:pPr>
+            <w:r>
+              <w:rPr>
+                <w:rFonts w:ascii="Times New Roman" w:hAnsi="Times New Roman" w:cs="Times New Roman"/>
+                <w:sz w:val="24"/>
+              </w:rPr>
+              <w:t>Sistema</w:t>
+            </w:r>
+          </w:p>
+        </w:tc>
+        <w:tc>
+          <w:tcPr>
+            <w:tcW w:w="2805" w:type="dxa"/>
+            <w:tcBorders>
+              <w:top w:val="single" w:sz="4" w:space="0" w:color="00000A"/>
+              <w:left w:val="single" w:sz="4" w:space="0" w:color="00000A"/>
+              <w:bottom w:val="single" w:sz="4" w:space="0" w:color="00000A"/>
+              <w:right w:val="single" w:sz="4" w:space="0" w:color="00000A"/>
+            </w:tcBorders>
+            <w:shd w:val="clear" w:color="auto" w:fill="auto"/>
+            <w:tcMar>
+              <w:left w:w="108" w:type="dxa"/>
+            </w:tcMar>
+          </w:tcPr>
+          <w:p>
+            <w:pPr>
+              <w:spacing w:after="0"/>
+              <w:jc w:val="both"/>
+              <w:rPr>
+                <w:rFonts w:ascii="Times New Roman" w:hAnsi="Times New Roman" w:cs="Times New Roman"/>
+                <w:sz w:val="24"/>
+              </w:rPr>
+            </w:pPr>
+            <w:r>
+              <w:rPr>
+                <w:rFonts w:ascii="Times New Roman" w:hAnsi="Times New Roman" w:cs="Times New Roman"/>
+                <w:sz w:val="24"/>
+              </w:rPr>
+              <w:t>Exibe</w:t>
+            </w:r>
+            <w:r>
+              <w:rPr>
+                <w:rFonts w:ascii="Times New Roman" w:hAnsi="Times New Roman" w:cs="Times New Roman"/>
+                <w:sz w:val="24"/>
+              </w:rPr>
+              <w:t xml:space="preserve"> a tela de alteração da senha do gerente de salas</w:t>
+            </w:r>
+            <w:r>
+              <w:rPr>
+                <w:rFonts w:ascii="Times New Roman" w:hAnsi="Times New Roman" w:cs="Times New Roman"/>
+                <w:sz w:val="24"/>
+              </w:rPr>
+              <w:t>.</w:t>
+            </w:r>
+          </w:p>
+        </w:tc>
+        <w:tc>
+          <w:tcPr>
+            <w:tcW w:w="2528" w:type="dxa"/>
+            <w:tcBorders>
+              <w:top w:val="single" w:sz="4" w:space="0" w:color="00000A"/>
+              <w:left w:val="single" w:sz="4" w:space="0" w:color="00000A"/>
+              <w:bottom w:val="single" w:sz="4" w:space="0" w:color="00000A"/>
+              <w:right w:val="single" w:sz="4" w:space="0" w:color="00000A"/>
+            </w:tcBorders>
+            <w:shd w:val="clear" w:color="auto" w:fill="auto"/>
+            <w:tcMar>
+              <w:left w:w="108" w:type="dxa"/>
+            </w:tcMar>
+          </w:tcPr>
+          <w:p>
+            <w:pPr>
+              <w:spacing w:after="0"/>
+              <w:jc w:val="both"/>
+              <w:rPr>
+                <w:rFonts w:ascii="Times New Roman" w:hAnsi="Times New Roman" w:cs="Times New Roman"/>
+                <w:sz w:val="24"/>
+              </w:rPr>
+            </w:pPr>
+          </w:p>
+        </w:tc>
+        <w:tc>
+          <w:tcPr>
+            <w:tcW w:w="1523" w:type="dxa"/>
+            <w:tcBorders>
+              <w:top w:val="single" w:sz="4" w:space="0" w:color="00000A"/>
+              <w:left w:val="single" w:sz="4" w:space="0" w:color="00000A"/>
+              <w:bottom w:val="single" w:sz="4" w:space="0" w:color="00000A"/>
+              <w:right w:val="single" w:sz="4" w:space="0" w:color="00000A"/>
+            </w:tcBorders>
+            <w:shd w:val="clear" w:color="auto" w:fill="auto"/>
+            <w:tcMar>
+              <w:left w:w="108" w:type="dxa"/>
+            </w:tcMar>
+          </w:tcPr>
+          <w:p>
+            <w:pPr>
+              <w:spacing w:after="0"/>
+              <w:jc w:val="both"/>
+              <w:rPr>
+                <w:rFonts w:ascii="Times New Roman" w:hAnsi="Times New Roman" w:cs="Times New Roman"/>
+                <w:sz w:val="24"/>
+              </w:rPr>
+            </w:pPr>
+            <w:r>
+              <w:rPr>
+                <w:rFonts w:ascii="Times New Roman" w:hAnsi="Times New Roman" w:cs="Times New Roman"/>
+                <w:sz w:val="24"/>
+              </w:rPr>
+              <w:t>TL15</w:t>
+            </w:r>
+          </w:p>
+        </w:tc>
+      </w:tr>
+      <w:tr>
+        <w:tc>
+          <w:tcPr>
+            <w:tcW w:w="816" w:type="dxa"/>
+            <w:tcBorders>
+              <w:top w:val="single" w:sz="4" w:space="0" w:color="00000A"/>
+              <w:left w:val="single" w:sz="4" w:space="0" w:color="00000A"/>
+              <w:bottom w:val="single" w:sz="4" w:space="0" w:color="00000A"/>
+              <w:right w:val="single" w:sz="4" w:space="0" w:color="00000A"/>
+            </w:tcBorders>
+            <w:shd w:val="clear" w:color="auto" w:fill="auto"/>
+            <w:tcMar>
+              <w:left w:w="108" w:type="dxa"/>
+            </w:tcMar>
+          </w:tcPr>
+          <w:p>
+            <w:pPr>
+              <w:spacing w:after="0"/>
+              <w:jc w:val="right"/>
+              <w:rPr>
+                <w:rFonts w:ascii="Times New Roman" w:hAnsi="Times New Roman" w:cs="Times New Roman"/>
+                <w:sz w:val="24"/>
+              </w:rPr>
+            </w:pPr>
+            <w:r>
+              <w:rPr>
+                <w:rFonts w:ascii="Times New Roman" w:hAnsi="Times New Roman" w:cs="Times New Roman"/>
+                <w:sz w:val="24"/>
+              </w:rPr>
+              <w:t>3</w:t>
+            </w:r>
+          </w:p>
+        </w:tc>
+        <w:tc>
+          <w:tcPr>
+            <w:tcW w:w="1615" w:type="dxa"/>
+            <w:tcBorders>
+              <w:top w:val="single" w:sz="4" w:space="0" w:color="00000A"/>
+              <w:left w:val="single" w:sz="4" w:space="0" w:color="00000A"/>
+              <w:bottom w:val="single" w:sz="4" w:space="0" w:color="00000A"/>
+              <w:right w:val="single" w:sz="4" w:space="0" w:color="00000A"/>
+            </w:tcBorders>
+            <w:shd w:val="clear" w:color="auto" w:fill="auto"/>
+            <w:tcMar>
+              <w:left w:w="108" w:type="dxa"/>
+            </w:tcMar>
+          </w:tcPr>
+          <w:p>
+            <w:pPr>
+              <w:spacing w:after="0"/>
+              <w:jc w:val="both"/>
+              <w:rPr>
+                <w:rFonts w:ascii="Times New Roman" w:hAnsi="Times New Roman" w:cs="Times New Roman"/>
+                <w:sz w:val="24"/>
+              </w:rPr>
+            </w:pPr>
+            <w:r>
+              <w:rPr>
+                <w:rFonts w:ascii="Times New Roman" w:hAnsi="Times New Roman" w:cs="Times New Roman"/>
+                <w:sz w:val="24"/>
+              </w:rPr>
+              <w:t>Gerente de salas</w:t>
+            </w:r>
+          </w:p>
+        </w:tc>
+        <w:tc>
+          <w:tcPr>
+            <w:tcW w:w="2805" w:type="dxa"/>
+            <w:tcBorders>
+              <w:top w:val="single" w:sz="4" w:space="0" w:color="00000A"/>
+              <w:left w:val="single" w:sz="4" w:space="0" w:color="00000A"/>
+              <w:bottom w:val="single" w:sz="4" w:space="0" w:color="00000A"/>
+              <w:right w:val="single" w:sz="4" w:space="0" w:color="00000A"/>
+            </w:tcBorders>
+            <w:shd w:val="clear" w:color="auto" w:fill="auto"/>
+            <w:tcMar>
+              <w:left w:w="108" w:type="dxa"/>
+            </w:tcMar>
+          </w:tcPr>
+          <w:p>
+            <w:pPr>
+              <w:spacing w:after="0"/>
+              <w:jc w:val="both"/>
+              <w:rPr>
+                <w:rFonts w:ascii="Times New Roman" w:hAnsi="Times New Roman" w:cs="Times New Roman"/>
+                <w:sz w:val="24"/>
+              </w:rPr>
+            </w:pPr>
+            <w:r>
+              <w:rPr>
+                <w:rFonts w:ascii="Times New Roman" w:hAnsi="Times New Roman" w:cs="Times New Roman"/>
+                <w:sz w:val="24"/>
+              </w:rPr>
+              <w:t>Altera a sua senha.</w:t>
+            </w:r>
+          </w:p>
+        </w:tc>
+        <w:tc>
+          <w:tcPr>
+            <w:tcW w:w="2528" w:type="dxa"/>
+            <w:tcBorders>
+              <w:top w:val="single" w:sz="4" w:space="0" w:color="00000A"/>
+              <w:left w:val="single" w:sz="4" w:space="0" w:color="00000A"/>
+              <w:bottom w:val="single" w:sz="4" w:space="0" w:color="00000A"/>
+              <w:right w:val="single" w:sz="4" w:space="0" w:color="00000A"/>
+            </w:tcBorders>
+            <w:shd w:val="clear" w:color="auto" w:fill="auto"/>
+            <w:tcMar>
+              <w:left w:w="108" w:type="dxa"/>
+            </w:tcMar>
+          </w:tcPr>
+          <w:p>
+            <w:pPr>
+              <w:spacing w:after="0"/>
+              <w:jc w:val="both"/>
+              <w:rPr>
+                <w:rFonts w:ascii="Times New Roman" w:hAnsi="Times New Roman" w:cs="Times New Roman"/>
+                <w:sz w:val="24"/>
+              </w:rPr>
+            </w:pPr>
+          </w:p>
+        </w:tc>
+        <w:tc>
+          <w:tcPr>
+            <w:tcW w:w="1523" w:type="dxa"/>
+            <w:tcBorders>
+              <w:top w:val="single" w:sz="4" w:space="0" w:color="00000A"/>
+              <w:left w:val="single" w:sz="4" w:space="0" w:color="00000A"/>
+              <w:bottom w:val="single" w:sz="4" w:space="0" w:color="00000A"/>
+              <w:right w:val="single" w:sz="4" w:space="0" w:color="00000A"/>
+            </w:tcBorders>
+            <w:shd w:val="clear" w:color="auto" w:fill="auto"/>
+            <w:tcMar>
+              <w:left w:w="108" w:type="dxa"/>
+            </w:tcMar>
+          </w:tcPr>
+          <w:p>
+            <w:pPr>
+              <w:spacing w:after="0"/>
+              <w:jc w:val="both"/>
+              <w:rPr>
+                <w:rFonts w:ascii="Times New Roman" w:hAnsi="Times New Roman" w:cs="Times New Roman"/>
+                <w:sz w:val="24"/>
+              </w:rPr>
+            </w:pPr>
+          </w:p>
+        </w:tc>
+      </w:tr>
+      <w:tr>
+        <w:tc>
+          <w:tcPr>
+            <w:tcW w:w="816" w:type="dxa"/>
+            <w:tcBorders>
+              <w:top w:val="single" w:sz="4" w:space="0" w:color="00000A"/>
+              <w:left w:val="single" w:sz="4" w:space="0" w:color="00000A"/>
+              <w:bottom w:val="single" w:sz="4" w:space="0" w:color="00000A"/>
+              <w:right w:val="single" w:sz="4" w:space="0" w:color="00000A"/>
+            </w:tcBorders>
+            <w:shd w:val="clear" w:color="auto" w:fill="auto"/>
+            <w:tcMar>
+              <w:left w:w="108" w:type="dxa"/>
+            </w:tcMar>
+          </w:tcPr>
+          <w:p>
+            <w:pPr>
+              <w:spacing w:after="0"/>
+              <w:jc w:val="right"/>
+              <w:rPr>
+                <w:rFonts w:ascii="Times New Roman" w:hAnsi="Times New Roman" w:cs="Times New Roman"/>
+                <w:sz w:val="24"/>
+              </w:rPr>
+            </w:pPr>
+            <w:r>
+              <w:rPr>
+                <w:rFonts w:ascii="Times New Roman" w:hAnsi="Times New Roman" w:cs="Times New Roman"/>
+                <w:sz w:val="24"/>
+              </w:rPr>
+              <w:t>4</w:t>
+            </w:r>
+          </w:p>
+        </w:tc>
+        <w:tc>
+          <w:tcPr>
+            <w:tcW w:w="1615" w:type="dxa"/>
+            <w:tcBorders>
+              <w:top w:val="single" w:sz="4" w:space="0" w:color="00000A"/>
+              <w:left w:val="single" w:sz="4" w:space="0" w:color="00000A"/>
+              <w:bottom w:val="single" w:sz="4" w:space="0" w:color="00000A"/>
+              <w:right w:val="single" w:sz="4" w:space="0" w:color="00000A"/>
+            </w:tcBorders>
+            <w:shd w:val="clear" w:color="auto" w:fill="auto"/>
+            <w:tcMar>
+              <w:left w:w="108" w:type="dxa"/>
+            </w:tcMar>
+          </w:tcPr>
+          <w:p>
+            <w:pPr>
+              <w:spacing w:after="0"/>
+              <w:jc w:val="both"/>
+              <w:rPr>
+                <w:rFonts w:ascii="Times New Roman" w:hAnsi="Times New Roman" w:cs="Times New Roman"/>
+                <w:sz w:val="24"/>
+              </w:rPr>
+            </w:pPr>
+            <w:r>
+              <w:rPr>
+                <w:rFonts w:ascii="Times New Roman" w:hAnsi="Times New Roman" w:cs="Times New Roman"/>
+                <w:sz w:val="24"/>
+              </w:rPr>
+              <w:t>Gerente de salas</w:t>
+            </w:r>
+          </w:p>
+        </w:tc>
+        <w:tc>
+          <w:tcPr>
+            <w:tcW w:w="2805" w:type="dxa"/>
+            <w:tcBorders>
+              <w:top w:val="single" w:sz="4" w:space="0" w:color="00000A"/>
+              <w:left w:val="single" w:sz="4" w:space="0" w:color="00000A"/>
+              <w:bottom w:val="single" w:sz="4" w:space="0" w:color="00000A"/>
+              <w:right w:val="single" w:sz="4" w:space="0" w:color="00000A"/>
+            </w:tcBorders>
+            <w:shd w:val="clear" w:color="auto" w:fill="auto"/>
+            <w:tcMar>
+              <w:left w:w="108" w:type="dxa"/>
+            </w:tcMar>
+          </w:tcPr>
+          <w:p>
+            <w:pPr>
+              <w:spacing w:after="0"/>
+              <w:jc w:val="both"/>
+              <w:rPr>
+                <w:rFonts w:ascii="Times New Roman" w:hAnsi="Times New Roman" w:cs="Times New Roman"/>
+                <w:sz w:val="24"/>
+              </w:rPr>
+            </w:pPr>
+            <w:r>
+              <w:rPr>
+                <w:rFonts w:ascii="Times New Roman" w:hAnsi="Times New Roman" w:cs="Times New Roman"/>
+                <w:sz w:val="24"/>
+              </w:rPr>
+              <w:t>Clica na opção “Salvar”</w:t>
+            </w:r>
+          </w:p>
+        </w:tc>
+        <w:tc>
+          <w:tcPr>
+            <w:tcW w:w="2528" w:type="dxa"/>
+            <w:tcBorders>
+              <w:top w:val="single" w:sz="4" w:space="0" w:color="00000A"/>
+              <w:left w:val="single" w:sz="4" w:space="0" w:color="00000A"/>
+              <w:bottom w:val="single" w:sz="4" w:space="0" w:color="00000A"/>
+              <w:right w:val="single" w:sz="4" w:space="0" w:color="00000A"/>
+            </w:tcBorders>
+            <w:shd w:val="clear" w:color="auto" w:fill="auto"/>
+            <w:tcMar>
+              <w:left w:w="108" w:type="dxa"/>
+            </w:tcMar>
+          </w:tcPr>
+          <w:p>
+            <w:pPr>
+              <w:spacing w:after="0"/>
+              <w:jc w:val="both"/>
+              <w:rPr>
+                <w:rFonts w:ascii="Times New Roman" w:hAnsi="Times New Roman" w:cs="Times New Roman"/>
+                <w:sz w:val="24"/>
+              </w:rPr>
+            </w:pPr>
+            <w:r>
+              <w:rPr>
+                <w:rFonts w:ascii="Times New Roman" w:hAnsi="Times New Roman" w:cs="Times New Roman"/>
+                <w:sz w:val="24"/>
+              </w:rPr>
+              <w:t>FE01</w:t>
+            </w:r>
+          </w:p>
+        </w:tc>
+        <w:tc>
+          <w:tcPr>
+            <w:tcW w:w="1523" w:type="dxa"/>
+            <w:tcBorders>
+              <w:top w:val="single" w:sz="4" w:space="0" w:color="00000A"/>
+              <w:left w:val="single" w:sz="4" w:space="0" w:color="00000A"/>
+              <w:bottom w:val="single" w:sz="4" w:space="0" w:color="00000A"/>
+              <w:right w:val="single" w:sz="4" w:space="0" w:color="00000A"/>
+            </w:tcBorders>
+            <w:shd w:val="clear" w:color="auto" w:fill="auto"/>
+            <w:tcMar>
+              <w:left w:w="108" w:type="dxa"/>
+            </w:tcMar>
+          </w:tcPr>
+          <w:p>
+            <w:pPr>
+              <w:spacing w:after="0"/>
+              <w:jc w:val="both"/>
+              <w:rPr>
+                <w:rFonts w:ascii="Times New Roman" w:hAnsi="Times New Roman" w:cs="Times New Roman"/>
+                <w:sz w:val="24"/>
+              </w:rPr>
+            </w:pPr>
+          </w:p>
+        </w:tc>
+      </w:tr>
+      <w:tr>
+        <w:tc>
+          <w:tcPr>
+            <w:tcW w:w="816" w:type="dxa"/>
+            <w:tcBorders>
+              <w:top w:val="single" w:sz="4" w:space="0" w:color="00000A"/>
+              <w:left w:val="single" w:sz="4" w:space="0" w:color="00000A"/>
+              <w:bottom w:val="single" w:sz="4" w:space="0" w:color="00000A"/>
+              <w:right w:val="single" w:sz="4" w:space="0" w:color="00000A"/>
+            </w:tcBorders>
+            <w:shd w:val="clear" w:color="auto" w:fill="auto"/>
+            <w:tcMar>
+              <w:left w:w="108" w:type="dxa"/>
+            </w:tcMar>
+          </w:tcPr>
+          <w:p>
+            <w:pPr>
+              <w:spacing w:after="0"/>
+              <w:jc w:val="right"/>
+              <w:rPr>
+                <w:rFonts w:ascii="Times New Roman" w:hAnsi="Times New Roman" w:cs="Times New Roman"/>
+                <w:sz w:val="24"/>
+              </w:rPr>
+            </w:pPr>
+            <w:r>
+              <w:rPr>
+                <w:rFonts w:ascii="Times New Roman" w:hAnsi="Times New Roman" w:cs="Times New Roman"/>
+                <w:sz w:val="24"/>
+              </w:rPr>
+              <w:t>5</w:t>
+            </w:r>
+          </w:p>
+        </w:tc>
+        <w:tc>
+          <w:tcPr>
+            <w:tcW w:w="1615" w:type="dxa"/>
+            <w:tcBorders>
+              <w:top w:val="single" w:sz="4" w:space="0" w:color="00000A"/>
+              <w:left w:val="single" w:sz="4" w:space="0" w:color="00000A"/>
+              <w:bottom w:val="single" w:sz="4" w:space="0" w:color="00000A"/>
+              <w:right w:val="single" w:sz="4" w:space="0" w:color="00000A"/>
+            </w:tcBorders>
+            <w:shd w:val="clear" w:color="auto" w:fill="auto"/>
+            <w:tcMar>
+              <w:left w:w="108" w:type="dxa"/>
+            </w:tcMar>
+          </w:tcPr>
+          <w:p>
+            <w:pPr>
+              <w:spacing w:after="0"/>
+              <w:jc w:val="both"/>
+              <w:rPr>
+                <w:rFonts w:ascii="Times New Roman" w:hAnsi="Times New Roman" w:cs="Times New Roman"/>
+                <w:sz w:val="24"/>
+              </w:rPr>
+            </w:pPr>
+            <w:r>
+              <w:rPr>
+                <w:rFonts w:ascii="Times New Roman" w:hAnsi="Times New Roman" w:cs="Times New Roman"/>
+                <w:sz w:val="24"/>
+              </w:rPr>
+              <w:t>Sistema</w:t>
+            </w:r>
+          </w:p>
+        </w:tc>
+        <w:tc>
+          <w:tcPr>
+            <w:tcW w:w="2805" w:type="dxa"/>
+            <w:tcBorders>
+              <w:top w:val="single" w:sz="4" w:space="0" w:color="00000A"/>
+              <w:left w:val="single" w:sz="4" w:space="0" w:color="00000A"/>
+              <w:bottom w:val="single" w:sz="4" w:space="0" w:color="00000A"/>
+              <w:right w:val="single" w:sz="4" w:space="0" w:color="00000A"/>
+            </w:tcBorders>
+            <w:shd w:val="clear" w:color="auto" w:fill="auto"/>
+            <w:tcMar>
+              <w:left w:w="108" w:type="dxa"/>
+            </w:tcMar>
+          </w:tcPr>
+          <w:p>
+            <w:pPr>
+              <w:spacing w:after="0"/>
+              <w:jc w:val="both"/>
+              <w:rPr>
+                <w:rFonts w:ascii="Times New Roman" w:hAnsi="Times New Roman" w:cs="Times New Roman"/>
+                <w:sz w:val="24"/>
+              </w:rPr>
+            </w:pPr>
+            <w:r>
+              <w:rPr>
+                <w:rFonts w:ascii="Times New Roman" w:hAnsi="Times New Roman" w:cs="Times New Roman"/>
+                <w:sz w:val="24"/>
+              </w:rPr>
+              <w:t>Atualiza a senha.</w:t>
+            </w:r>
+          </w:p>
+        </w:tc>
+        <w:tc>
+          <w:tcPr>
+            <w:tcW w:w="2528" w:type="dxa"/>
+            <w:tcBorders>
+              <w:top w:val="single" w:sz="4" w:space="0" w:color="00000A"/>
+              <w:left w:val="single" w:sz="4" w:space="0" w:color="00000A"/>
+              <w:bottom w:val="single" w:sz="4" w:space="0" w:color="00000A"/>
+              <w:right w:val="single" w:sz="4" w:space="0" w:color="00000A"/>
+            </w:tcBorders>
+            <w:shd w:val="clear" w:color="auto" w:fill="auto"/>
+            <w:tcMar>
+              <w:left w:w="108" w:type="dxa"/>
+            </w:tcMar>
+          </w:tcPr>
+          <w:p>
+            <w:pPr>
+              <w:spacing w:after="0"/>
+              <w:jc w:val="both"/>
+              <w:rPr>
+                <w:rFonts w:ascii="Times New Roman" w:hAnsi="Times New Roman" w:cs="Times New Roman"/>
+                <w:sz w:val="24"/>
+              </w:rPr>
+            </w:pPr>
+          </w:p>
+        </w:tc>
+        <w:tc>
+          <w:tcPr>
+            <w:tcW w:w="1523" w:type="dxa"/>
+            <w:tcBorders>
+              <w:top w:val="single" w:sz="4" w:space="0" w:color="00000A"/>
+              <w:left w:val="single" w:sz="4" w:space="0" w:color="00000A"/>
+              <w:bottom w:val="single" w:sz="4" w:space="0" w:color="00000A"/>
+              <w:right w:val="single" w:sz="4" w:space="0" w:color="00000A"/>
+            </w:tcBorders>
+            <w:shd w:val="clear" w:color="auto" w:fill="auto"/>
+            <w:tcMar>
+              <w:left w:w="108" w:type="dxa"/>
+            </w:tcMar>
+          </w:tcPr>
+          <w:p>
+            <w:pPr>
+              <w:spacing w:after="0"/>
+              <w:jc w:val="both"/>
+              <w:rPr>
+                <w:rFonts w:ascii="Times New Roman" w:hAnsi="Times New Roman" w:cs="Times New Roman"/>
+                <w:sz w:val="24"/>
+              </w:rPr>
+            </w:pPr>
+          </w:p>
+        </w:tc>
+      </w:tr>
+      <w:tr>
+        <w:tc>
+          <w:tcPr>
+            <w:tcW w:w="816" w:type="dxa"/>
+            <w:tcBorders>
+              <w:top w:val="single" w:sz="4" w:space="0" w:color="00000A"/>
+              <w:left w:val="single" w:sz="4" w:space="0" w:color="00000A"/>
+              <w:bottom w:val="single" w:sz="4" w:space="0" w:color="00000A"/>
+              <w:right w:val="single" w:sz="4" w:space="0" w:color="00000A"/>
+            </w:tcBorders>
+            <w:shd w:val="clear" w:color="auto" w:fill="auto"/>
+            <w:tcMar>
+              <w:left w:w="108" w:type="dxa"/>
+            </w:tcMar>
+          </w:tcPr>
+          <w:p>
+            <w:pPr>
+              <w:spacing w:after="0"/>
+              <w:jc w:val="right"/>
+              <w:rPr>
+                <w:rFonts w:ascii="Times New Roman" w:hAnsi="Times New Roman" w:cs="Times New Roman"/>
+                <w:sz w:val="24"/>
+              </w:rPr>
+            </w:pPr>
+            <w:r>
+              <w:rPr>
+                <w:rFonts w:ascii="Times New Roman" w:hAnsi="Times New Roman" w:cs="Times New Roman"/>
+                <w:sz w:val="24"/>
+              </w:rPr>
+              <w:t>6</w:t>
+            </w:r>
+          </w:p>
+        </w:tc>
+        <w:tc>
+          <w:tcPr>
+            <w:tcW w:w="1615" w:type="dxa"/>
+            <w:tcBorders>
+              <w:top w:val="single" w:sz="4" w:space="0" w:color="00000A"/>
+              <w:left w:val="single" w:sz="4" w:space="0" w:color="00000A"/>
+              <w:bottom w:val="single" w:sz="4" w:space="0" w:color="00000A"/>
+              <w:right w:val="single" w:sz="4" w:space="0" w:color="00000A"/>
+            </w:tcBorders>
+            <w:shd w:val="clear" w:color="auto" w:fill="auto"/>
+            <w:tcMar>
+              <w:left w:w="108" w:type="dxa"/>
+            </w:tcMar>
+          </w:tcPr>
+          <w:p>
+            <w:pPr>
+              <w:spacing w:after="0"/>
+              <w:jc w:val="both"/>
+              <w:rPr>
+                <w:rFonts w:ascii="Times New Roman" w:hAnsi="Times New Roman" w:cs="Times New Roman"/>
+                <w:sz w:val="24"/>
+              </w:rPr>
+            </w:pPr>
+            <w:r>
+              <w:rPr>
+                <w:rFonts w:ascii="Times New Roman" w:hAnsi="Times New Roman" w:cs="Times New Roman"/>
+                <w:sz w:val="24"/>
+              </w:rPr>
+              <w:t>Sistema</w:t>
+            </w:r>
+          </w:p>
+        </w:tc>
+        <w:tc>
+          <w:tcPr>
+            <w:tcW w:w="2805" w:type="dxa"/>
+            <w:tcBorders>
+              <w:top w:val="single" w:sz="4" w:space="0" w:color="00000A"/>
+              <w:left w:val="single" w:sz="4" w:space="0" w:color="00000A"/>
+              <w:bottom w:val="single" w:sz="4" w:space="0" w:color="00000A"/>
+              <w:right w:val="single" w:sz="4" w:space="0" w:color="00000A"/>
+            </w:tcBorders>
+            <w:shd w:val="clear" w:color="auto" w:fill="auto"/>
+            <w:tcMar>
+              <w:left w:w="108" w:type="dxa"/>
+            </w:tcMar>
+          </w:tcPr>
+          <w:p>
+            <w:pPr>
+              <w:spacing w:after="0"/>
+              <w:jc w:val="both"/>
+              <w:rPr>
+                <w:rFonts w:ascii="Times New Roman" w:hAnsi="Times New Roman" w:cs="Times New Roman"/>
+                <w:sz w:val="24"/>
+              </w:rPr>
+            </w:pPr>
+            <w:r>
+              <w:rPr>
+                <w:rFonts w:ascii="Times New Roman" w:hAnsi="Times New Roman" w:cs="Times New Roman"/>
+                <w:sz w:val="24"/>
+              </w:rPr>
+              <w:t>Exibe mensagem.</w:t>
+            </w:r>
+          </w:p>
+        </w:tc>
+        <w:tc>
+          <w:tcPr>
+            <w:tcW w:w="2528" w:type="dxa"/>
+            <w:tcBorders>
+              <w:top w:val="single" w:sz="4" w:space="0" w:color="00000A"/>
+              <w:left w:val="single" w:sz="4" w:space="0" w:color="00000A"/>
+              <w:bottom w:val="single" w:sz="4" w:space="0" w:color="00000A"/>
+              <w:right w:val="single" w:sz="4" w:space="0" w:color="00000A"/>
+            </w:tcBorders>
+            <w:shd w:val="clear" w:color="auto" w:fill="auto"/>
+            <w:tcMar>
+              <w:left w:w="108" w:type="dxa"/>
+            </w:tcMar>
+          </w:tcPr>
+          <w:p>
+            <w:pPr>
+              <w:spacing w:after="0"/>
+              <w:jc w:val="both"/>
+              <w:rPr>
+                <w:rFonts w:ascii="Times New Roman" w:hAnsi="Times New Roman" w:cs="Times New Roman"/>
+                <w:sz w:val="24"/>
+              </w:rPr>
+            </w:pPr>
+          </w:p>
+        </w:tc>
+        <w:tc>
+          <w:tcPr>
+            <w:tcW w:w="1523" w:type="dxa"/>
+            <w:tcBorders>
+              <w:top w:val="single" w:sz="4" w:space="0" w:color="00000A"/>
+              <w:left w:val="single" w:sz="4" w:space="0" w:color="00000A"/>
+              <w:bottom w:val="single" w:sz="4" w:space="0" w:color="00000A"/>
+              <w:right w:val="single" w:sz="4" w:space="0" w:color="00000A"/>
+            </w:tcBorders>
+            <w:shd w:val="clear" w:color="auto" w:fill="auto"/>
+            <w:tcMar>
+              <w:left w:w="108" w:type="dxa"/>
+            </w:tcMar>
+          </w:tcPr>
+          <w:p>
+            <w:pPr>
+              <w:spacing w:after="0"/>
+              <w:jc w:val="both"/>
+              <w:rPr>
+                <w:rFonts w:ascii="Times New Roman" w:hAnsi="Times New Roman" w:cs="Times New Roman"/>
+                <w:sz w:val="24"/>
+              </w:rPr>
+            </w:pPr>
+            <w:r>
+              <w:rPr>
+                <w:rFonts w:ascii="Times New Roman" w:hAnsi="Times New Roman" w:cs="Times New Roman"/>
+                <w:sz w:val="24"/>
+              </w:rPr>
+              <w:t>M12</w:t>
+            </w:r>
+          </w:p>
+        </w:tc>
+      </w:tr>
+      <w:tr>
+        <w:tc>
+          <w:tcPr>
+            <w:tcW w:w="816" w:type="dxa"/>
+            <w:tcBorders>
+              <w:top w:val="single" w:sz="4" w:space="0" w:color="00000A"/>
+              <w:left w:val="single" w:sz="4" w:space="0" w:color="00000A"/>
+              <w:bottom w:val="single" w:sz="4" w:space="0" w:color="00000A"/>
+              <w:right w:val="single" w:sz="4" w:space="0" w:color="00000A"/>
+            </w:tcBorders>
+            <w:shd w:val="clear" w:color="auto" w:fill="auto"/>
+            <w:tcMar>
+              <w:left w:w="108" w:type="dxa"/>
+            </w:tcMar>
+          </w:tcPr>
+          <w:p>
+            <w:pPr>
+              <w:spacing w:after="0"/>
+              <w:jc w:val="right"/>
+              <w:rPr>
+                <w:rFonts w:ascii="Times New Roman" w:hAnsi="Times New Roman" w:cs="Times New Roman"/>
+                <w:sz w:val="24"/>
+              </w:rPr>
+            </w:pPr>
+          </w:p>
+        </w:tc>
+        <w:tc>
+          <w:tcPr>
+            <w:tcW w:w="1615" w:type="dxa"/>
+            <w:tcBorders>
+              <w:top w:val="single" w:sz="4" w:space="0" w:color="00000A"/>
+              <w:left w:val="single" w:sz="4" w:space="0" w:color="00000A"/>
+              <w:bottom w:val="single" w:sz="4" w:space="0" w:color="00000A"/>
+              <w:right w:val="single" w:sz="4" w:space="0" w:color="00000A"/>
+            </w:tcBorders>
+            <w:shd w:val="clear" w:color="auto" w:fill="auto"/>
+            <w:tcMar>
+              <w:left w:w="108" w:type="dxa"/>
+            </w:tcMar>
+          </w:tcPr>
+          <w:p>
+            <w:pPr>
+              <w:spacing w:after="0"/>
+              <w:jc w:val="both"/>
+              <w:rPr>
+                <w:rFonts w:ascii="Times New Roman" w:hAnsi="Times New Roman" w:cs="Times New Roman"/>
+                <w:sz w:val="24"/>
+              </w:rPr>
+            </w:pPr>
+          </w:p>
+        </w:tc>
+        <w:tc>
+          <w:tcPr>
+            <w:tcW w:w="2805" w:type="dxa"/>
+            <w:tcBorders>
+              <w:top w:val="single" w:sz="4" w:space="0" w:color="00000A"/>
+              <w:left w:val="single" w:sz="4" w:space="0" w:color="00000A"/>
+              <w:bottom w:val="single" w:sz="4" w:space="0" w:color="00000A"/>
+              <w:right w:val="single" w:sz="4" w:space="0" w:color="00000A"/>
+            </w:tcBorders>
+            <w:shd w:val="clear" w:color="auto" w:fill="auto"/>
+            <w:tcMar>
+              <w:left w:w="108" w:type="dxa"/>
+            </w:tcMar>
+          </w:tcPr>
+          <w:p>
+            <w:pPr>
+              <w:spacing w:after="0"/>
+              <w:jc w:val="both"/>
+              <w:rPr>
+                <w:rFonts w:ascii="Times New Roman" w:hAnsi="Times New Roman" w:cs="Times New Roman"/>
+                <w:sz w:val="24"/>
+              </w:rPr>
+            </w:pPr>
+            <w:r>
+              <w:rPr>
+                <w:rFonts w:ascii="Times New Roman" w:hAnsi="Times New Roman" w:cs="Times New Roman"/>
+                <w:sz w:val="24"/>
+              </w:rPr>
+              <w:t>Fim</w:t>
+            </w:r>
           </w:p>
         </w:tc>
         <w:tc>
@@ -1920,6 +2941,13 @@
       </w:pPr>
       <w:bookmarkStart w:id="19" w:name="_FA01_–_Dados"/>
       <w:bookmarkEnd w:id="19"/>
+      <w:r>
+        <w:rPr>
+          <w:rFonts w:ascii="Times New Roman" w:hAnsi="Times New Roman" w:cs="Times New Roman"/>
+          <w:sz w:val="24"/>
+        </w:rPr>
+        <w:t>Não há fluxos alternativos</w:t>
+      </w:r>
     </w:p>
     <w:p>
       <w:pPr>
@@ -1946,17 +2974,571 @@
     </w:p>
     <w:p>
       <w:pPr>
-        <w:ind w:left="708"/>
+        <w:pStyle w:val="Ttulo2"/>
+        <w:numPr>
+          <w:ilvl w:val="1"/>
+          <w:numId w:val="1"/>
+        </w:numPr>
+        <w:rPr>
+          <w:rFonts w:cs="Times New Roman"/>
+        </w:rPr>
+      </w:pPr>
+      <w:bookmarkStart w:id="22" w:name="_FE01_–_Login"/>
+      <w:bookmarkStart w:id="23" w:name="_FE01_–_Dados"/>
+      <w:bookmarkStart w:id="24" w:name="_Toc419879861"/>
+      <w:bookmarkStart w:id="25" w:name="_Toc415478329"/>
+      <w:bookmarkEnd w:id="22"/>
+      <w:bookmarkEnd w:id="23"/>
+      <w:r>
+        <w:rPr>
+          <w:rFonts w:cs="Times New Roman"/>
+        </w:rPr>
+        <w:t>FE01 – Dados inválidos</w:t>
+      </w:r>
+      <w:bookmarkEnd w:id="24"/>
+    </w:p>
+    <w:p>
+      <w:pPr>
+        <w:ind w:firstLine="708"/>
         <w:rPr>
           <w:rFonts w:ascii="Times New Roman" w:hAnsi="Times New Roman" w:cs="Times New Roman"/>
           <w:sz w:val="24"/>
           <w:szCs w:val="24"/>
         </w:rPr>
       </w:pPr>
-      <w:bookmarkStart w:id="22" w:name="_FE01_–_Login"/>
-      <w:bookmarkStart w:id="23" w:name="_FE01_–_Dados"/>
-      <w:bookmarkEnd w:id="22"/>
-      <w:bookmarkEnd w:id="23"/>
+      <w:r>
+        <w:rPr>
+          <w:rFonts w:ascii="Times New Roman" w:hAnsi="Times New Roman" w:cs="Times New Roman"/>
+          <w:sz w:val="24"/>
+          <w:szCs w:val="24"/>
+        </w:rPr>
+        <w:t>E</w:t>
+      </w:r>
+      <w:bookmarkEnd w:id="25"/>
+      <w:r>
+        <w:rPr>
+          <w:rFonts w:ascii="Times New Roman" w:hAnsi="Times New Roman" w:cs="Times New Roman"/>
+          <w:sz w:val="24"/>
+          <w:szCs w:val="24"/>
+        </w:rPr>
+        <w:t>ste FE</w:t>
+      </w:r>
+      <w:r>
+        <w:rPr>
+          <w:rFonts w:ascii="Times New Roman" w:hAnsi="Times New Roman" w:cs="Times New Roman"/>
+          <w:sz w:val="24"/>
+          <w:szCs w:val="24"/>
+        </w:rPr>
+        <w:t>01 inicia se os</w:t>
+      </w:r>
+      <w:r>
+        <w:rPr>
+          <w:rFonts w:ascii="Times New Roman" w:hAnsi="Times New Roman" w:cs="Times New Roman"/>
+          <w:sz w:val="24"/>
+          <w:szCs w:val="24"/>
+        </w:rPr>
+        <w:t xml:space="preserve"> dados informados </w:t>
+      </w:r>
+      <w:r>
+        <w:rPr>
+          <w:rFonts w:ascii="Times New Roman" w:hAnsi="Times New Roman" w:cs="Times New Roman"/>
+          <w:sz w:val="24"/>
+          <w:szCs w:val="24"/>
+        </w:rPr>
+        <w:t>forem inválidos.</w:t>
+      </w:r>
+    </w:p>
+    <w:tbl>
+      <w:tblPr>
+        <w:tblW w:w="0" w:type="auto"/>
+        <w:tblBorders>
+          <w:top w:val="single" w:sz="4" w:space="0" w:color="00000A"/>
+          <w:left w:val="single" w:sz="4" w:space="0" w:color="00000A"/>
+          <w:bottom w:val="single" w:sz="4" w:space="0" w:color="00000A"/>
+          <w:right w:val="single" w:sz="4" w:space="0" w:color="00000A"/>
+          <w:insideH w:val="single" w:sz="4" w:space="0" w:color="00000A"/>
+          <w:insideV w:val="single" w:sz="4" w:space="0" w:color="00000A"/>
+        </w:tblBorders>
+        <w:tblLook w:val="04A0" w:firstRow="1" w:lastRow="0" w:firstColumn="1" w:lastColumn="0" w:noHBand="0" w:noVBand="1"/>
+      </w:tblPr>
+      <w:tblGrid>
+        <w:gridCol w:w="816"/>
+        <w:gridCol w:w="1558"/>
+        <w:gridCol w:w="2835"/>
+        <w:gridCol w:w="2551"/>
+        <w:gridCol w:w="1527"/>
+      </w:tblGrid>
+      <w:tr>
+        <w:tc>
+          <w:tcPr>
+            <w:tcW w:w="816" w:type="dxa"/>
+            <w:tcBorders>
+              <w:top w:val="single" w:sz="4" w:space="0" w:color="00000A"/>
+              <w:left w:val="single" w:sz="4" w:space="0" w:color="00000A"/>
+              <w:bottom w:val="single" w:sz="4" w:space="0" w:color="00000A"/>
+              <w:right w:val="single" w:sz="4" w:space="0" w:color="00000A"/>
+            </w:tcBorders>
+            <w:shd w:val="clear" w:color="auto" w:fill="D9D9D9"/>
+            <w:tcMar>
+              <w:left w:w="108" w:type="dxa"/>
+            </w:tcMar>
+          </w:tcPr>
+          <w:p>
+            <w:pPr>
+              <w:spacing w:after="0"/>
+              <w:jc w:val="center"/>
+              <w:rPr>
+                <w:rFonts w:ascii="Times New Roman" w:hAnsi="Times New Roman" w:cs="Times New Roman"/>
+                <w:b/>
+                <w:sz w:val="24"/>
+              </w:rPr>
+            </w:pPr>
+            <w:r>
+              <w:rPr>
+                <w:rFonts w:ascii="Times New Roman" w:hAnsi="Times New Roman" w:cs="Times New Roman"/>
+                <w:b/>
+                <w:sz w:val="24"/>
+              </w:rPr>
+              <w:t>Passo</w:t>
+            </w:r>
+          </w:p>
+        </w:tc>
+        <w:tc>
+          <w:tcPr>
+            <w:tcW w:w="1558" w:type="dxa"/>
+            <w:tcBorders>
+              <w:top w:val="single" w:sz="4" w:space="0" w:color="00000A"/>
+              <w:left w:val="single" w:sz="4" w:space="0" w:color="00000A"/>
+              <w:bottom w:val="single" w:sz="4" w:space="0" w:color="00000A"/>
+              <w:right w:val="single" w:sz="4" w:space="0" w:color="00000A"/>
+            </w:tcBorders>
+            <w:shd w:val="clear" w:color="auto" w:fill="D9D9D9"/>
+            <w:tcMar>
+              <w:left w:w="108" w:type="dxa"/>
+            </w:tcMar>
+          </w:tcPr>
+          <w:p>
+            <w:pPr>
+              <w:spacing w:after="0"/>
+              <w:jc w:val="center"/>
+              <w:rPr>
+                <w:rFonts w:ascii="Times New Roman" w:hAnsi="Times New Roman" w:cs="Times New Roman"/>
+                <w:b/>
+                <w:sz w:val="24"/>
+              </w:rPr>
+            </w:pPr>
+            <w:r>
+              <w:rPr>
+                <w:rFonts w:ascii="Times New Roman" w:hAnsi="Times New Roman" w:cs="Times New Roman"/>
+                <w:b/>
+                <w:sz w:val="24"/>
+              </w:rPr>
+              <w:t>Ator</w:t>
+            </w:r>
+          </w:p>
+        </w:tc>
+        <w:tc>
+          <w:tcPr>
+            <w:tcW w:w="2835" w:type="dxa"/>
+            <w:tcBorders>
+              <w:top w:val="single" w:sz="4" w:space="0" w:color="00000A"/>
+              <w:left w:val="single" w:sz="4" w:space="0" w:color="00000A"/>
+              <w:bottom w:val="single" w:sz="4" w:space="0" w:color="00000A"/>
+              <w:right w:val="single" w:sz="4" w:space="0" w:color="00000A"/>
+            </w:tcBorders>
+            <w:shd w:val="clear" w:color="auto" w:fill="D9D9D9"/>
+            <w:tcMar>
+              <w:left w:w="108" w:type="dxa"/>
+            </w:tcMar>
+          </w:tcPr>
+          <w:p>
+            <w:pPr>
+              <w:spacing w:after="0"/>
+              <w:jc w:val="center"/>
+              <w:rPr>
+                <w:rFonts w:ascii="Times New Roman" w:hAnsi="Times New Roman" w:cs="Times New Roman"/>
+                <w:b/>
+                <w:sz w:val="24"/>
+              </w:rPr>
+            </w:pPr>
+            <w:r>
+              <w:rPr>
+                <w:rFonts w:ascii="Times New Roman" w:hAnsi="Times New Roman" w:cs="Times New Roman"/>
+                <w:b/>
+                <w:sz w:val="24"/>
+              </w:rPr>
+              <w:t>Descrição</w:t>
+            </w:r>
+          </w:p>
+        </w:tc>
+        <w:tc>
+          <w:tcPr>
+            <w:tcW w:w="2551" w:type="dxa"/>
+            <w:tcBorders>
+              <w:top w:val="single" w:sz="4" w:space="0" w:color="00000A"/>
+              <w:left w:val="single" w:sz="4" w:space="0" w:color="00000A"/>
+              <w:bottom w:val="single" w:sz="4" w:space="0" w:color="00000A"/>
+              <w:right w:val="single" w:sz="4" w:space="0" w:color="00000A"/>
+            </w:tcBorders>
+            <w:shd w:val="clear" w:color="auto" w:fill="D9D9D9"/>
+            <w:tcMar>
+              <w:left w:w="108" w:type="dxa"/>
+            </w:tcMar>
+          </w:tcPr>
+          <w:p>
+            <w:pPr>
+              <w:spacing w:after="0"/>
+              <w:jc w:val="center"/>
+              <w:rPr>
+                <w:rFonts w:ascii="Times New Roman" w:hAnsi="Times New Roman" w:cs="Times New Roman"/>
+                <w:b/>
+                <w:sz w:val="24"/>
+              </w:rPr>
+            </w:pPr>
+            <w:r>
+              <w:rPr>
+                <w:rFonts w:ascii="Times New Roman" w:hAnsi="Times New Roman" w:cs="Times New Roman"/>
+                <w:b/>
+                <w:sz w:val="24"/>
+              </w:rPr>
+              <w:t>Caminho alternativo</w:t>
+            </w:r>
+          </w:p>
+        </w:tc>
+        <w:tc>
+          <w:tcPr>
+            <w:tcW w:w="1527" w:type="dxa"/>
+            <w:tcBorders>
+              <w:top w:val="single" w:sz="4" w:space="0" w:color="00000A"/>
+              <w:left w:val="single" w:sz="4" w:space="0" w:color="00000A"/>
+              <w:bottom w:val="single" w:sz="4" w:space="0" w:color="00000A"/>
+              <w:right w:val="single" w:sz="4" w:space="0" w:color="00000A"/>
+            </w:tcBorders>
+            <w:shd w:val="clear" w:color="auto" w:fill="D9D9D9"/>
+            <w:tcMar>
+              <w:left w:w="108" w:type="dxa"/>
+            </w:tcMar>
+          </w:tcPr>
+          <w:p>
+            <w:pPr>
+              <w:spacing w:after="0"/>
+              <w:jc w:val="center"/>
+              <w:rPr>
+                <w:rFonts w:ascii="Times New Roman" w:hAnsi="Times New Roman" w:cs="Times New Roman"/>
+                <w:b/>
+                <w:sz w:val="24"/>
+              </w:rPr>
+            </w:pPr>
+            <w:r>
+              <w:rPr>
+                <w:rFonts w:ascii="Times New Roman" w:hAnsi="Times New Roman" w:cs="Times New Roman"/>
+                <w:b/>
+                <w:sz w:val="24"/>
+              </w:rPr>
+              <w:t>Referência</w:t>
+            </w:r>
+          </w:p>
+        </w:tc>
+      </w:tr>
+      <w:tr>
+        <w:tc>
+          <w:tcPr>
+            <w:tcW w:w="816" w:type="dxa"/>
+            <w:tcBorders>
+              <w:top w:val="single" w:sz="4" w:space="0" w:color="00000A"/>
+              <w:left w:val="single" w:sz="4" w:space="0" w:color="00000A"/>
+              <w:bottom w:val="single" w:sz="4" w:space="0" w:color="00000A"/>
+              <w:right w:val="single" w:sz="4" w:space="0" w:color="00000A"/>
+            </w:tcBorders>
+            <w:shd w:val="clear" w:color="auto" w:fill="auto"/>
+            <w:tcMar>
+              <w:left w:w="108" w:type="dxa"/>
+            </w:tcMar>
+          </w:tcPr>
+          <w:p>
+            <w:pPr>
+              <w:spacing w:after="0"/>
+              <w:jc w:val="right"/>
+              <w:rPr>
+                <w:rFonts w:ascii="Times New Roman" w:hAnsi="Times New Roman" w:cs="Times New Roman"/>
+                <w:sz w:val="24"/>
+              </w:rPr>
+            </w:pPr>
+            <w:r>
+              <w:rPr>
+                <w:rFonts w:ascii="Times New Roman" w:hAnsi="Times New Roman" w:cs="Times New Roman"/>
+                <w:sz w:val="24"/>
+              </w:rPr>
+              <w:t>1</w:t>
+            </w:r>
+          </w:p>
+        </w:tc>
+        <w:tc>
+          <w:tcPr>
+            <w:tcW w:w="1558" w:type="dxa"/>
+            <w:tcBorders>
+              <w:top w:val="single" w:sz="4" w:space="0" w:color="00000A"/>
+              <w:left w:val="single" w:sz="4" w:space="0" w:color="00000A"/>
+              <w:bottom w:val="single" w:sz="4" w:space="0" w:color="00000A"/>
+              <w:right w:val="single" w:sz="4" w:space="0" w:color="00000A"/>
+            </w:tcBorders>
+            <w:shd w:val="clear" w:color="auto" w:fill="auto"/>
+            <w:tcMar>
+              <w:left w:w="108" w:type="dxa"/>
+            </w:tcMar>
+          </w:tcPr>
+          <w:p>
+            <w:pPr>
+              <w:spacing w:after="0"/>
+              <w:jc w:val="both"/>
+              <w:rPr>
+                <w:rFonts w:ascii="Times New Roman" w:hAnsi="Times New Roman" w:cs="Times New Roman"/>
+                <w:sz w:val="24"/>
+              </w:rPr>
+            </w:pPr>
+            <w:r>
+              <w:rPr>
+                <w:rFonts w:ascii="Times New Roman" w:hAnsi="Times New Roman" w:cs="Times New Roman"/>
+                <w:sz w:val="24"/>
+              </w:rPr>
+              <w:t>Sistema</w:t>
+            </w:r>
+          </w:p>
+        </w:tc>
+        <w:tc>
+          <w:tcPr>
+            <w:tcW w:w="2835" w:type="dxa"/>
+            <w:tcBorders>
+              <w:top w:val="single" w:sz="4" w:space="0" w:color="00000A"/>
+              <w:left w:val="single" w:sz="4" w:space="0" w:color="00000A"/>
+              <w:bottom w:val="single" w:sz="4" w:space="0" w:color="00000A"/>
+              <w:right w:val="single" w:sz="4" w:space="0" w:color="00000A"/>
+            </w:tcBorders>
+            <w:shd w:val="clear" w:color="auto" w:fill="auto"/>
+            <w:tcMar>
+              <w:left w:w="108" w:type="dxa"/>
+            </w:tcMar>
+          </w:tcPr>
+          <w:p>
+            <w:pPr>
+              <w:spacing w:after="0"/>
+              <w:jc w:val="both"/>
+              <w:rPr>
+                <w:rFonts w:ascii="Times New Roman" w:hAnsi="Times New Roman" w:cs="Times New Roman"/>
+                <w:sz w:val="24"/>
+              </w:rPr>
+            </w:pPr>
+            <w:r>
+              <w:rPr>
+                <w:rFonts w:ascii="Times New Roman" w:hAnsi="Times New Roman" w:cs="Times New Roman"/>
+                <w:sz w:val="24"/>
+              </w:rPr>
+              <w:t>Exibe mensagem</w:t>
+            </w:r>
+          </w:p>
+        </w:tc>
+        <w:tc>
+          <w:tcPr>
+            <w:tcW w:w="2551" w:type="dxa"/>
+            <w:tcBorders>
+              <w:top w:val="single" w:sz="4" w:space="0" w:color="00000A"/>
+              <w:left w:val="single" w:sz="4" w:space="0" w:color="00000A"/>
+              <w:bottom w:val="single" w:sz="4" w:space="0" w:color="00000A"/>
+              <w:right w:val="single" w:sz="4" w:space="0" w:color="00000A"/>
+            </w:tcBorders>
+            <w:shd w:val="clear" w:color="auto" w:fill="auto"/>
+            <w:tcMar>
+              <w:left w:w="108" w:type="dxa"/>
+            </w:tcMar>
+          </w:tcPr>
+          <w:p>
+            <w:pPr>
+              <w:spacing w:after="0"/>
+              <w:jc w:val="both"/>
+              <w:rPr>
+                <w:rFonts w:ascii="Times New Roman" w:hAnsi="Times New Roman" w:cs="Times New Roman"/>
+                <w:sz w:val="24"/>
+              </w:rPr>
+            </w:pPr>
+          </w:p>
+        </w:tc>
+        <w:tc>
+          <w:tcPr>
+            <w:tcW w:w="1527" w:type="dxa"/>
+            <w:tcBorders>
+              <w:top w:val="single" w:sz="4" w:space="0" w:color="00000A"/>
+              <w:left w:val="single" w:sz="4" w:space="0" w:color="00000A"/>
+              <w:bottom w:val="single" w:sz="4" w:space="0" w:color="00000A"/>
+              <w:right w:val="single" w:sz="4" w:space="0" w:color="00000A"/>
+            </w:tcBorders>
+            <w:shd w:val="clear" w:color="auto" w:fill="auto"/>
+            <w:tcMar>
+              <w:left w:w="108" w:type="dxa"/>
+            </w:tcMar>
+          </w:tcPr>
+          <w:p>
+            <w:pPr>
+              <w:spacing w:after="0"/>
+              <w:jc w:val="both"/>
+              <w:rPr>
+                <w:rFonts w:ascii="Times New Roman" w:hAnsi="Times New Roman" w:cs="Times New Roman"/>
+                <w:sz w:val="24"/>
+              </w:rPr>
+            </w:pPr>
+            <w:r>
+              <w:rPr>
+                <w:rFonts w:ascii="Times New Roman" w:hAnsi="Times New Roman" w:cs="Times New Roman"/>
+                <w:sz w:val="24"/>
+              </w:rPr>
+              <w:t>M02</w:t>
+            </w:r>
+          </w:p>
+        </w:tc>
+      </w:tr>
+      <w:tr>
+        <w:tc>
+          <w:tcPr>
+            <w:tcW w:w="816" w:type="dxa"/>
+            <w:tcBorders>
+              <w:top w:val="single" w:sz="4" w:space="0" w:color="00000A"/>
+              <w:left w:val="single" w:sz="4" w:space="0" w:color="00000A"/>
+              <w:bottom w:val="single" w:sz="4" w:space="0" w:color="00000A"/>
+              <w:right w:val="single" w:sz="4" w:space="0" w:color="00000A"/>
+            </w:tcBorders>
+            <w:shd w:val="clear" w:color="auto" w:fill="auto"/>
+            <w:tcMar>
+              <w:left w:w="108" w:type="dxa"/>
+            </w:tcMar>
+          </w:tcPr>
+          <w:p>
+            <w:pPr>
+              <w:spacing w:after="0"/>
+              <w:jc w:val="right"/>
+              <w:rPr>
+                <w:rFonts w:ascii="Times New Roman" w:hAnsi="Times New Roman" w:cs="Times New Roman"/>
+                <w:sz w:val="24"/>
+              </w:rPr>
+            </w:pPr>
+          </w:p>
+        </w:tc>
+        <w:tc>
+          <w:tcPr>
+            <w:tcW w:w="1558" w:type="dxa"/>
+            <w:tcBorders>
+              <w:top w:val="single" w:sz="4" w:space="0" w:color="00000A"/>
+              <w:left w:val="single" w:sz="4" w:space="0" w:color="00000A"/>
+              <w:bottom w:val="single" w:sz="4" w:space="0" w:color="00000A"/>
+              <w:right w:val="single" w:sz="4" w:space="0" w:color="00000A"/>
+            </w:tcBorders>
+            <w:shd w:val="clear" w:color="auto" w:fill="auto"/>
+            <w:tcMar>
+              <w:left w:w="108" w:type="dxa"/>
+            </w:tcMar>
+          </w:tcPr>
+          <w:p>
+            <w:pPr>
+              <w:spacing w:after="0"/>
+              <w:jc w:val="both"/>
+              <w:rPr>
+                <w:rFonts w:ascii="Times New Roman" w:hAnsi="Times New Roman" w:cs="Times New Roman"/>
+                <w:sz w:val="24"/>
+              </w:rPr>
+            </w:pPr>
+          </w:p>
+        </w:tc>
+        <w:tc>
+          <w:tcPr>
+            <w:tcW w:w="2835" w:type="dxa"/>
+            <w:tcBorders>
+              <w:top w:val="single" w:sz="4" w:space="0" w:color="00000A"/>
+              <w:left w:val="single" w:sz="4" w:space="0" w:color="00000A"/>
+              <w:bottom w:val="single" w:sz="4" w:space="0" w:color="00000A"/>
+              <w:right w:val="single" w:sz="4" w:space="0" w:color="00000A"/>
+            </w:tcBorders>
+            <w:shd w:val="clear" w:color="auto" w:fill="auto"/>
+            <w:tcMar>
+              <w:left w:w="108" w:type="dxa"/>
+            </w:tcMar>
+          </w:tcPr>
+          <w:p>
+            <w:pPr>
+              <w:spacing w:after="0"/>
+              <w:jc w:val="both"/>
+              <w:rPr>
+                <w:rFonts w:ascii="Times New Roman" w:hAnsi="Times New Roman" w:cs="Times New Roman"/>
+                <w:sz w:val="24"/>
+              </w:rPr>
+            </w:pPr>
+            <w:r>
+              <w:rPr>
+                <w:rFonts w:ascii="Times New Roman" w:hAnsi="Times New Roman" w:cs="Times New Roman"/>
+                <w:sz w:val="24"/>
+              </w:rPr>
+              <w:t>Retorna ao passo 3 do fluxo principal.</w:t>
+            </w:r>
+          </w:p>
+        </w:tc>
+        <w:tc>
+          <w:tcPr>
+            <w:tcW w:w="2551" w:type="dxa"/>
+            <w:tcBorders>
+              <w:top w:val="single" w:sz="4" w:space="0" w:color="00000A"/>
+              <w:left w:val="single" w:sz="4" w:space="0" w:color="00000A"/>
+              <w:bottom w:val="single" w:sz="4" w:space="0" w:color="00000A"/>
+              <w:right w:val="single" w:sz="4" w:space="0" w:color="00000A"/>
+            </w:tcBorders>
+            <w:shd w:val="clear" w:color="auto" w:fill="auto"/>
+            <w:tcMar>
+              <w:left w:w="108" w:type="dxa"/>
+            </w:tcMar>
+          </w:tcPr>
+          <w:p>
+            <w:pPr>
+              <w:spacing w:after="0"/>
+              <w:jc w:val="both"/>
+              <w:rPr>
+                <w:rFonts w:ascii="Times New Roman" w:hAnsi="Times New Roman" w:cs="Times New Roman"/>
+                <w:sz w:val="24"/>
+              </w:rPr>
+            </w:pPr>
+          </w:p>
+        </w:tc>
+        <w:tc>
+          <w:tcPr>
+            <w:tcW w:w="1527" w:type="dxa"/>
+            <w:tcBorders>
+              <w:top w:val="single" w:sz="4" w:space="0" w:color="00000A"/>
+              <w:left w:val="single" w:sz="4" w:space="0" w:color="00000A"/>
+              <w:bottom w:val="single" w:sz="4" w:space="0" w:color="00000A"/>
+              <w:right w:val="single" w:sz="4" w:space="0" w:color="00000A"/>
+            </w:tcBorders>
+            <w:shd w:val="clear" w:color="auto" w:fill="auto"/>
+            <w:tcMar>
+              <w:left w:w="108" w:type="dxa"/>
+            </w:tcMar>
+          </w:tcPr>
+          <w:p>
+            <w:pPr>
+              <w:spacing w:after="0"/>
+              <w:jc w:val="both"/>
+              <w:rPr>
+                <w:rFonts w:ascii="Times New Roman" w:hAnsi="Times New Roman" w:cs="Times New Roman"/>
+                <w:sz w:val="24"/>
+              </w:rPr>
+            </w:pPr>
+          </w:p>
+        </w:tc>
+      </w:tr>
+    </w:tbl>
+    <w:p>
+      <w:pPr>
+        <w:ind w:left="708"/>
+        <w:rPr>
+          <w:rFonts w:ascii="Times New Roman" w:hAnsi="Times New Roman" w:cs="Times New Roman"/>
+          <w:sz w:val="24"/>
+          <w:szCs w:val="24"/>
+        </w:rPr>
+      </w:pPr>
     </w:p>
     <w:sectPr>
       <w:headerReference w:type="default" r:id="rId11"/>
@@ -2039,7 +3621,7 @@
       <w:rPr>
         <w:noProof/>
       </w:rPr>
-      <w:t>5</w:t>
+      <w:t>4</w:t>
     </w:r>
     <w:r>
       <w:fldChar w:fldCharType="end"/>
@@ -2420,6 +4002,95 @@
       </w:pPr>
     </w:lvl>
   </w:abstractNum>
+  <w:abstractNum w:abstractNumId="3">
+    <w:nsid w:val="7BF002CD"/>
+    <w:multiLevelType w:val="hybridMultilevel"/>
+    <w:tmpl w:val="099CF186"/>
+    <w:lvl w:ilvl="0" w:tplc="2EE8009E">
+      <w:start w:val="1"/>
+      <w:numFmt w:val="decimal"/>
+      <w:lvlText w:val="%1."/>
+      <w:lvlJc w:val="left"/>
+      <w:pPr>
+        <w:ind w:left="1428" w:hanging="360"/>
+      </w:pPr>
+      <w:rPr>
+        <w:rFonts w:hint="default"/>
+      </w:rPr>
+    </w:lvl>
+    <w:lvl w:ilvl="1" w:tplc="04160019" w:tentative="1">
+      <w:start w:val="1"/>
+      <w:numFmt w:val="lowerLetter"/>
+      <w:lvlText w:val="%2."/>
+      <w:lvlJc w:val="left"/>
+      <w:pPr>
+        <w:ind w:left="2148" w:hanging="360"/>
+      </w:pPr>
+    </w:lvl>
+    <w:lvl w:ilvl="2" w:tplc="0416001B" w:tentative="1">
+      <w:start w:val="1"/>
+      <w:numFmt w:val="lowerRoman"/>
+      <w:lvlText w:val="%3."/>
+      <w:lvlJc w:val="right"/>
+      <w:pPr>
+        <w:ind w:left="2868" w:hanging="180"/>
+      </w:pPr>
+    </w:lvl>
+    <w:lvl w:ilvl="3" w:tplc="0416000F" w:tentative="1">
+      <w:start w:val="1"/>
+      <w:numFmt w:val="decimal"/>
+      <w:lvlText w:val="%4."/>
+      <w:lvlJc w:val="left"/>
+      <w:pPr>
+        <w:ind w:left="3588" w:hanging="360"/>
+      </w:pPr>
+    </w:lvl>
+    <w:lvl w:ilvl="4" w:tplc="04160019" w:tentative="1">
+      <w:start w:val="1"/>
+      <w:numFmt w:val="lowerLetter"/>
+      <w:lvlText w:val="%5."/>
+      <w:lvlJc w:val="left"/>
+      <w:pPr>
+        <w:ind w:left="4308" w:hanging="360"/>
+      </w:pPr>
+    </w:lvl>
+    <w:lvl w:ilvl="5" w:tplc="0416001B" w:tentative="1">
+      <w:start w:val="1"/>
+      <w:numFmt w:val="lowerRoman"/>
+      <w:lvlText w:val="%6."/>
+      <w:lvlJc w:val="right"/>
+      <w:pPr>
+        <w:ind w:left="5028" w:hanging="180"/>
+      </w:pPr>
+    </w:lvl>
+    <w:lvl w:ilvl="6" w:tplc="0416000F" w:tentative="1">
+      <w:start w:val="1"/>
+      <w:numFmt w:val="decimal"/>
+      <w:lvlText w:val="%7."/>
+      <w:lvlJc w:val="left"/>
+      <w:pPr>
+        <w:ind w:left="5748" w:hanging="360"/>
+      </w:pPr>
+    </w:lvl>
+    <w:lvl w:ilvl="7" w:tplc="04160019" w:tentative="1">
+      <w:start w:val="1"/>
+      <w:numFmt w:val="lowerLetter"/>
+      <w:lvlText w:val="%8."/>
+      <w:lvlJc w:val="left"/>
+      <w:pPr>
+        <w:ind w:left="6468" w:hanging="360"/>
+      </w:pPr>
+    </w:lvl>
+    <w:lvl w:ilvl="8" w:tplc="0416001B" w:tentative="1">
+      <w:start w:val="1"/>
+      <w:numFmt w:val="lowerRoman"/>
+      <w:lvlText w:val="%9."/>
+      <w:lvlJc w:val="right"/>
+      <w:pPr>
+        <w:ind w:left="7188" w:hanging="180"/>
+      </w:pPr>
+    </w:lvl>
+  </w:abstractNum>
   <w:num w:numId="1">
     <w:abstractNumId w:val="0"/>
   </w:num>
@@ -2428,6 +4099,9 @@
   </w:num>
   <w:num w:numId="3">
     <w:abstractNumId w:val="1"/>
+  </w:num>
+  <w:num w:numId="4">
+    <w:abstractNumId w:val="3"/>
   </w:num>
 </w:numbering>
 </file>
@@ -3492,7 +5166,7 @@
 </file>
 
 <file path=customXml/itemProps1.xml><?xml version="1.0" encoding="utf-8"?>
-<ds:datastoreItem xmlns:ds="http://schemas.openxmlformats.org/officeDocument/2006/customXml" ds:itemID="{BB70AB9F-697D-4425-B644-83FD0C16C236}">
+<ds:datastoreItem xmlns:ds="http://schemas.openxmlformats.org/officeDocument/2006/customXml" ds:itemID="{A95336B1-49BA-44E0-9101-25369F9761F0}">
   <ds:schemaRefs>
     <ds:schemaRef ds:uri="http://schemas.openxmlformats.org/officeDocument/2006/bibliography"/>
   </ds:schemaRefs>

</xml_diff>

<commit_message>
Adicionando o diagrama de atividades no RF34
</commit_message>
<xml_diff>
--- a/Docs/Documentos de Especificação de Requisitos/RF34 - Gerente de Salas alterar senha.docx
+++ b/Docs/Documentos de Especificação de Requisitos/RF34 - Gerente de Salas alterar senha.docx
@@ -109,7 +109,27 @@
           <w:sz w:val="36"/>
           <w:szCs w:val="36"/>
         </w:rPr>
-        <w:t>Gerente de Salas alterar senha</w:t>
+        <w:t xml:space="preserve">Gerente de Salas </w:t>
+      </w:r>
+      <w:proofErr w:type="gramStart"/>
+      <w:r>
+        <w:rPr>
+          <w:rFonts w:ascii="Times New Roman" w:hAnsi="Times New Roman" w:cs="Times New Roman"/>
+          <w:color w:val="000000"/>
+          <w:sz w:val="36"/>
+          <w:szCs w:val="36"/>
+        </w:rPr>
+        <w:t>alterar</w:t>
+      </w:r>
+      <w:proofErr w:type="gramEnd"/>
+      <w:r>
+        <w:rPr>
+          <w:rFonts w:ascii="Times New Roman" w:hAnsi="Times New Roman" w:cs="Times New Roman"/>
+          <w:color w:val="000000"/>
+          <w:sz w:val="36"/>
+          <w:szCs w:val="36"/>
+        </w:rPr>
+        <w:t xml:space="preserve"> senha</w:t>
       </w:r>
     </w:p>
     <w:p>
@@ -573,8 +593,6 @@
               </w:rPr>
               <w:t>Lázaro</w:t>
             </w:r>
-            <w:bookmarkStart w:id="0" w:name="_GoBack"/>
-            <w:bookmarkEnd w:id="0"/>
           </w:p>
         </w:tc>
       </w:tr>
@@ -604,9 +622,9 @@
           <w:rFonts w:cs="Times New Roman"/>
         </w:rPr>
       </w:pPr>
-      <w:bookmarkStart w:id="1" w:name="_Toc418669386"/>
-      <w:bookmarkStart w:id="2" w:name="_Toc419879852"/>
-      <w:bookmarkStart w:id="3" w:name="_Toc422851816"/>
+      <w:bookmarkStart w:id="0" w:name="_Toc418669386"/>
+      <w:bookmarkStart w:id="1" w:name="_Toc419879852"/>
+      <w:bookmarkStart w:id="2" w:name="_Toc423421370"/>
       <w:r>
         <w:rPr>
           <w:rFonts w:cs="Times New Roman"/>
@@ -614,9 +632,93 @@
         <w:lastRenderedPageBreak/>
         <w:t>Sumário</w:t>
       </w:r>
+      <w:bookmarkEnd w:id="0"/>
       <w:bookmarkEnd w:id="1"/>
       <w:bookmarkEnd w:id="2"/>
+    </w:p>
+    <w:p>
+      <w:pPr>
+        <w:pStyle w:val="Sumrio1"/>
+        <w:rPr>
+          <w:rFonts w:asciiTheme="minorHAnsi" w:eastAsiaTheme="minorEastAsia" w:hAnsiTheme="minorHAnsi" w:cstheme="minorBidi"/>
+          <w:noProof/>
+          <w:lang w:eastAsia="pt-BR"/>
+        </w:rPr>
+      </w:pPr>
+      <w:r>
+        <w:fldChar w:fldCharType="begin"/>
+      </w:r>
+      <w:r>
+        <w:instrText>TOC</w:instrText>
+      </w:r>
+      <w:r>
+        <w:fldChar w:fldCharType="separate"/>
+      </w:r>
+      <w:bookmarkStart w:id="3" w:name="_GoBack"/>
       <w:bookmarkEnd w:id="3"/>
+      <w:r>
+        <w:rPr>
+          <w:rFonts w:cs="Times New Roman"/>
+          <w:noProof/>
+        </w:rPr>
+        <w:t>1.</w:t>
+      </w:r>
+      <w:r>
+        <w:rPr>
+          <w:rFonts w:asciiTheme="minorHAnsi" w:eastAsiaTheme="minorEastAsia" w:hAnsiTheme="minorHAnsi" w:cstheme="minorBidi"/>
+          <w:noProof/>
+          <w:lang w:eastAsia="pt-BR"/>
+        </w:rPr>
+        <w:tab/>
+      </w:r>
+      <w:r>
+        <w:rPr>
+          <w:rFonts w:cs="Times New Roman"/>
+          <w:noProof/>
+        </w:rPr>
+        <w:t>Descrição</w:t>
+      </w:r>
+      <w:r>
+        <w:rPr>
+          <w:noProof/>
+        </w:rPr>
+        <w:tab/>
+      </w:r>
+      <w:r>
+        <w:rPr>
+          <w:noProof/>
+        </w:rPr>
+        <w:fldChar w:fldCharType="begin"/>
+      </w:r>
+      <w:r>
+        <w:rPr>
+          <w:noProof/>
+        </w:rPr>
+        <w:instrText xml:space="preserve"> PAGEREF _Toc423421371 \h </w:instrText>
+      </w:r>
+      <w:r>
+        <w:rPr>
+          <w:noProof/>
+        </w:rPr>
+      </w:r>
+      <w:r>
+        <w:rPr>
+          <w:noProof/>
+        </w:rPr>
+        <w:fldChar w:fldCharType="separate"/>
+      </w:r>
+      <w:r>
+        <w:rPr>
+          <w:noProof/>
+        </w:rPr>
+        <w:t>4</w:t>
+      </w:r>
+      <w:r>
+        <w:rPr>
+          <w:noProof/>
+        </w:rPr>
+        <w:fldChar w:fldCharType="end"/>
+      </w:r>
     </w:p>
     <w:p>
       <w:pPr>
@@ -628,29 +730,108 @@
         </w:rPr>
       </w:pPr>
       <w:r>
+        <w:rPr>
+          <w:rFonts w:cs="Times New Roman"/>
+          <w:noProof/>
+        </w:rPr>
+        <w:t>2.</w:t>
+      </w:r>
+      <w:r>
+        <w:rPr>
+          <w:rFonts w:asciiTheme="minorHAnsi" w:eastAsiaTheme="minorEastAsia" w:hAnsiTheme="minorHAnsi" w:cstheme="minorBidi"/>
+          <w:noProof/>
+          <w:lang w:eastAsia="pt-BR"/>
+        </w:rPr>
+        <w:tab/>
+      </w:r>
+      <w:r>
+        <w:rPr>
+          <w:rFonts w:cs="Times New Roman"/>
+          <w:noProof/>
+        </w:rPr>
+        <w:t>Pré-condições</w:t>
+      </w:r>
+      <w:r>
+        <w:rPr>
+          <w:noProof/>
+        </w:rPr>
+        <w:tab/>
+      </w:r>
+      <w:r>
+        <w:rPr>
+          <w:noProof/>
+        </w:rPr>
         <w:fldChar w:fldCharType="begin"/>
       </w:r>
       <w:r>
-        <w:instrText>TOC</w:instrText>
-      </w:r>
-      <w:r>
+        <w:rPr>
+          <w:noProof/>
+        </w:rPr>
+        <w:instrText xml:space="preserve"> PAGEREF _Toc423421372 \h </w:instrText>
+      </w:r>
+      <w:r>
+        <w:rPr>
+          <w:noProof/>
+        </w:rPr>
+      </w:r>
+      <w:r>
+        <w:rPr>
+          <w:noProof/>
+        </w:rPr>
         <w:fldChar w:fldCharType="separate"/>
       </w:r>
       <w:r>
         <w:rPr>
+          <w:noProof/>
+        </w:rPr>
+        <w:t>4</w:t>
+      </w:r>
+      <w:r>
+        <w:rPr>
+          <w:noProof/>
+        </w:rPr>
+        <w:fldChar w:fldCharType="end"/>
+      </w:r>
+    </w:p>
+    <w:p>
+      <w:pPr>
+        <w:pStyle w:val="Sumrio1"/>
+        <w:rPr>
+          <w:rFonts w:asciiTheme="minorHAnsi" w:eastAsiaTheme="minorEastAsia" w:hAnsiTheme="minorHAnsi" w:cstheme="minorBidi"/>
+          <w:noProof/>
+          <w:lang w:eastAsia="pt-BR"/>
+        </w:rPr>
+      </w:pPr>
+      <w:r>
+        <w:rPr>
           <w:rFonts w:cs="Times New Roman"/>
           <w:noProof/>
         </w:rPr>
-        <w:t>Sumário</w:t>
-      </w:r>
-      <w:r>
-        <w:rPr>
-          <w:noProof/>
+        <w:t>3.</w:t>
+      </w:r>
+      <w:r>
+        <w:rPr>
+          <w:rFonts w:asciiTheme="minorHAnsi" w:eastAsiaTheme="minorEastAsia" w:hAnsiTheme="minorHAnsi" w:cstheme="minorBidi"/>
+          <w:noProof/>
+          <w:lang w:eastAsia="pt-BR"/>
         </w:rPr>
         <w:tab/>
       </w:r>
       <w:r>
         <w:rPr>
+          <w:rFonts w:cs="Times New Roman"/>
+          <w:noProof/>
+        </w:rPr>
+        <w:t>Pós-condições</w:t>
+      </w:r>
+      <w:r>
+        <w:rPr>
+          <w:noProof/>
+        </w:rPr>
+        <w:tab/>
+      </w:r>
+      <w:r>
+        <w:rPr>
           <w:noProof/>
         </w:rPr>
         <w:fldChar w:fldCharType="begin"/>
@@ -659,7 +840,7 @@
         <w:rPr>
           <w:noProof/>
         </w:rPr>
-        <w:instrText xml:space="preserve"> PAGEREF _Toc422851816 \h </w:instrText>
+        <w:instrText xml:space="preserve"> PAGEREF _Toc423421373 \h </w:instrText>
       </w:r>
       <w:r>
         <w:rPr>
@@ -676,7 +857,7 @@
         <w:rPr>
           <w:noProof/>
         </w:rPr>
-        <w:t>3</w:t>
+        <w:t>4</w:t>
       </w:r>
       <w:r>
         <w:rPr>
@@ -696,10 +877,83 @@
       </w:pPr>
       <w:r>
         <w:rPr>
+          <w:rFonts w:eastAsia="Times New Roman" w:cs="Times New Roman"/>
+          <w:noProof/>
+        </w:rPr>
+        <w:t>4.</w:t>
+      </w:r>
+      <w:r>
+        <w:rPr>
+          <w:rFonts w:asciiTheme="minorHAnsi" w:eastAsiaTheme="minorEastAsia" w:hAnsiTheme="minorHAnsi" w:cstheme="minorBidi"/>
+          <w:noProof/>
+          <w:lang w:eastAsia="pt-BR"/>
+        </w:rPr>
+        <w:tab/>
+      </w:r>
+      <w:r>
+        <w:rPr>
+          <w:rFonts w:eastAsia="Times New Roman" w:cs="Times New Roman"/>
+          <w:noProof/>
+        </w:rPr>
+        <w:t>Ator primário</w:t>
+      </w:r>
+      <w:r>
+        <w:rPr>
+          <w:noProof/>
+        </w:rPr>
+        <w:tab/>
+      </w:r>
+      <w:r>
+        <w:rPr>
+          <w:noProof/>
+        </w:rPr>
+        <w:fldChar w:fldCharType="begin"/>
+      </w:r>
+      <w:r>
+        <w:rPr>
+          <w:noProof/>
+        </w:rPr>
+        <w:instrText xml:space="preserve"> PAGEREF _Toc423421374 \h </w:instrText>
+      </w:r>
+      <w:r>
+        <w:rPr>
+          <w:noProof/>
+        </w:rPr>
+      </w:r>
+      <w:r>
+        <w:rPr>
+          <w:noProof/>
+        </w:rPr>
+        <w:fldChar w:fldCharType="separate"/>
+      </w:r>
+      <w:r>
+        <w:rPr>
+          <w:noProof/>
+        </w:rPr>
+        <w:t>4</w:t>
+      </w:r>
+      <w:r>
+        <w:rPr>
+          <w:noProof/>
+        </w:rPr>
+        <w:fldChar w:fldCharType="end"/>
+      </w:r>
+    </w:p>
+    <w:p>
+      <w:pPr>
+        <w:pStyle w:val="Sumrio1"/>
+        <w:rPr>
+          <w:rFonts w:asciiTheme="minorHAnsi" w:eastAsiaTheme="minorEastAsia" w:hAnsiTheme="minorHAnsi" w:cstheme="minorBidi"/>
+          <w:noProof/>
+          <w:lang w:eastAsia="pt-BR"/>
+        </w:rPr>
+      </w:pPr>
+      <w:r>
+        <w:rPr>
           <w:rFonts w:cs="Times New Roman"/>
           <w:noProof/>
         </w:rPr>
-        <w:t>1.</w:t>
+        <w:t>5.</w:t>
       </w:r>
       <w:r>
         <w:rPr>
@@ -714,7 +968,7 @@
           <w:rFonts w:cs="Times New Roman"/>
           <w:noProof/>
         </w:rPr>
-        <w:t>Descrição</w:t>
+        <w:t>Gatilho</w:t>
       </w:r>
       <w:r>
         <w:rPr>
@@ -732,7 +986,7 @@
         <w:rPr>
           <w:noProof/>
         </w:rPr>
-        <w:instrText xml:space="preserve"> PAGEREF _Toc422851817 \h </w:instrText>
+        <w:instrText xml:space="preserve"> PAGEREF _Toc423421375 \h </w:instrText>
       </w:r>
       <w:r>
         <w:rPr>
@@ -772,7 +1026,7 @@
           <w:rFonts w:cs="Times New Roman"/>
           <w:noProof/>
         </w:rPr>
-        <w:t>2.</w:t>
+        <w:t>6.</w:t>
       </w:r>
       <w:r>
         <w:rPr>
@@ -787,7 +1041,7 @@
           <w:rFonts w:cs="Times New Roman"/>
           <w:noProof/>
         </w:rPr>
-        <w:t>Pré-condições</w:t>
+        <w:t>Fluxo principal</w:t>
       </w:r>
       <w:r>
         <w:rPr>
@@ -805,7 +1059,7 @@
         <w:rPr>
           <w:noProof/>
         </w:rPr>
-        <w:instrText xml:space="preserve"> PAGEREF _Toc422851818 \h </w:instrText>
+        <w:instrText xml:space="preserve"> PAGEREF _Toc423421376 \h </w:instrText>
       </w:r>
       <w:r>
         <w:rPr>
@@ -822,7 +1076,7 @@
         <w:rPr>
           <w:noProof/>
         </w:rPr>
-        <w:t>4</w:t>
+        <w:t>5</w:t>
       </w:r>
       <w:r>
         <w:rPr>
@@ -845,7 +1099,7 @@
           <w:rFonts w:cs="Times New Roman"/>
           <w:noProof/>
         </w:rPr>
-        <w:t>3.</w:t>
+        <w:t>7.</w:t>
       </w:r>
       <w:r>
         <w:rPr>
@@ -860,7 +1114,7 @@
           <w:rFonts w:cs="Times New Roman"/>
           <w:noProof/>
         </w:rPr>
-        <w:t>Pós-condições</w:t>
+        <w:t>Fluxos alternativos</w:t>
       </w:r>
       <w:r>
         <w:rPr>
@@ -878,7 +1132,7 @@
         <w:rPr>
           <w:noProof/>
         </w:rPr>
-        <w:instrText xml:space="preserve"> PAGEREF _Toc422851819 \h </w:instrText>
+        <w:instrText xml:space="preserve"> PAGEREF _Toc423421377 \h </w:instrText>
       </w:r>
       <w:r>
         <w:rPr>
@@ -895,7 +1149,7 @@
         <w:rPr>
           <w:noProof/>
         </w:rPr>
-        <w:t>4</w:t>
+        <w:t>6</w:t>
       </w:r>
       <w:r>
         <w:rPr>
@@ -915,10 +1169,10 @@
       </w:pPr>
       <w:r>
         <w:rPr>
-          <w:rFonts w:eastAsia="Times New Roman" w:cs="Times New Roman"/>
-          <w:noProof/>
-        </w:rPr>
-        <w:t>4.</w:t>
+          <w:rFonts w:cs="Times New Roman"/>
+          <w:noProof/>
+        </w:rPr>
+        <w:t>8.</w:t>
       </w:r>
       <w:r>
         <w:rPr>
@@ -930,10 +1184,10 @@
       </w:r>
       <w:r>
         <w:rPr>
-          <w:rFonts w:eastAsia="Times New Roman" w:cs="Times New Roman"/>
-          <w:noProof/>
-        </w:rPr>
-        <w:t>Ator primário</w:t>
+          <w:rFonts w:cs="Times New Roman"/>
+          <w:noProof/>
+        </w:rPr>
+        <w:t>Fluxos de exceção</w:t>
       </w:r>
       <w:r>
         <w:rPr>
@@ -951,7 +1205,7 @@
         <w:rPr>
           <w:noProof/>
         </w:rPr>
-        <w:instrText xml:space="preserve"> PAGEREF _Toc422851820 \h </w:instrText>
+        <w:instrText xml:space="preserve"> PAGEREF _Toc423421378 \h </w:instrText>
       </w:r>
       <w:r>
         <w:rPr>
@@ -968,7 +1222,7 @@
         <w:rPr>
           <w:noProof/>
         </w:rPr>
-        <w:t>4</w:t>
+        <w:t>6</w:t>
       </w:r>
       <w:r>
         <w:rPr>
@@ -979,7 +1233,7 @@
     </w:p>
     <w:p>
       <w:pPr>
-        <w:pStyle w:val="Sumrio1"/>
+        <w:pStyle w:val="Sumrio2"/>
         <w:rPr>
           <w:rFonts w:asciiTheme="minorHAnsi" w:eastAsiaTheme="minorEastAsia" w:hAnsiTheme="minorHAnsi" w:cstheme="minorBidi"/>
           <w:noProof/>
@@ -991,7 +1245,7 @@
           <w:rFonts w:cs="Times New Roman"/>
           <w:noProof/>
         </w:rPr>
-        <w:t>5.</w:t>
+        <w:t>8.1.</w:t>
       </w:r>
       <w:r>
         <w:rPr>
@@ -1006,7 +1260,7 @@
           <w:rFonts w:cs="Times New Roman"/>
           <w:noProof/>
         </w:rPr>
-        <w:t>Gatilho</w:t>
+        <w:t>FE01 – Dados inválidos</w:t>
       </w:r>
       <w:r>
         <w:rPr>
@@ -1024,7 +1278,7 @@
         <w:rPr>
           <w:noProof/>
         </w:rPr>
-        <w:instrText xml:space="preserve"> PAGEREF _Toc422851821 \h </w:instrText>
+        <w:instrText xml:space="preserve"> PAGEREF _Toc423421379 \h </w:instrText>
       </w:r>
       <w:r>
         <w:rPr>
@@ -1041,227 +1295,7 @@
         <w:rPr>
           <w:noProof/>
         </w:rPr>
-        <w:t>4</w:t>
-      </w:r>
-      <w:r>
-        <w:rPr>
-          <w:noProof/>
-        </w:rPr>
-        <w:fldChar w:fldCharType="end"/>
-      </w:r>
-    </w:p>
-    <w:p>
-      <w:pPr>
-        <w:pStyle w:val="Sumrio1"/>
-        <w:rPr>
-          <w:rFonts w:asciiTheme="minorHAnsi" w:eastAsiaTheme="minorEastAsia" w:hAnsiTheme="minorHAnsi" w:cstheme="minorBidi"/>
-          <w:noProof/>
-          <w:lang w:eastAsia="pt-BR"/>
-        </w:rPr>
-      </w:pPr>
-      <w:r>
-        <w:rPr>
-          <w:rFonts w:cs="Times New Roman"/>
-          <w:noProof/>
-        </w:rPr>
-        <w:t>6.</w:t>
-      </w:r>
-      <w:r>
-        <w:rPr>
-          <w:rFonts w:asciiTheme="minorHAnsi" w:eastAsiaTheme="minorEastAsia" w:hAnsiTheme="minorHAnsi" w:cstheme="minorBidi"/>
-          <w:noProof/>
-          <w:lang w:eastAsia="pt-BR"/>
-        </w:rPr>
-        <w:tab/>
-      </w:r>
-      <w:r>
-        <w:rPr>
-          <w:rFonts w:cs="Times New Roman"/>
-          <w:noProof/>
-          <w:shd w:val="clear" w:color="auto" w:fill="CCCCCC"/>
-        </w:rPr>
-        <w:t>Fluxo principal</w:t>
-      </w:r>
-      <w:r>
-        <w:rPr>
-          <w:noProof/>
-        </w:rPr>
-        <w:tab/>
-      </w:r>
-      <w:r>
-        <w:rPr>
-          <w:noProof/>
-        </w:rPr>
-        <w:fldChar w:fldCharType="begin"/>
-      </w:r>
-      <w:r>
-        <w:rPr>
-          <w:noProof/>
-        </w:rPr>
-        <w:instrText xml:space="preserve"> PAGEREF _Toc422851822 \h </w:instrText>
-      </w:r>
-      <w:r>
-        <w:rPr>
-          <w:noProof/>
-        </w:rPr>
-      </w:r>
-      <w:r>
-        <w:rPr>
-          <w:noProof/>
-        </w:rPr>
-        <w:fldChar w:fldCharType="separate"/>
-      </w:r>
-      <w:r>
-        <w:rPr>
-          <w:noProof/>
-        </w:rPr>
-        <w:t>5</w:t>
-      </w:r>
-      <w:r>
-        <w:rPr>
-          <w:noProof/>
-        </w:rPr>
-        <w:fldChar w:fldCharType="end"/>
-      </w:r>
-    </w:p>
-    <w:p>
-      <w:pPr>
-        <w:pStyle w:val="Sumrio1"/>
-        <w:rPr>
-          <w:rFonts w:asciiTheme="minorHAnsi" w:eastAsiaTheme="minorEastAsia" w:hAnsiTheme="minorHAnsi" w:cstheme="minorBidi"/>
-          <w:noProof/>
-          <w:lang w:eastAsia="pt-BR"/>
-        </w:rPr>
-      </w:pPr>
-      <w:r>
-        <w:rPr>
-          <w:rFonts w:cs="Times New Roman"/>
-          <w:noProof/>
-        </w:rPr>
-        <w:t>7.</w:t>
-      </w:r>
-      <w:r>
-        <w:rPr>
-          <w:rFonts w:asciiTheme="minorHAnsi" w:eastAsiaTheme="minorEastAsia" w:hAnsiTheme="minorHAnsi" w:cstheme="minorBidi"/>
-          <w:noProof/>
-          <w:lang w:eastAsia="pt-BR"/>
-        </w:rPr>
-        <w:tab/>
-      </w:r>
-      <w:r>
-        <w:rPr>
-          <w:rFonts w:cs="Times New Roman"/>
-          <w:noProof/>
-        </w:rPr>
-        <w:t>Fluxos alternativos</w:t>
-      </w:r>
-      <w:r>
-        <w:rPr>
-          <w:noProof/>
-        </w:rPr>
-        <w:tab/>
-      </w:r>
-      <w:r>
-        <w:rPr>
-          <w:noProof/>
-        </w:rPr>
-        <w:fldChar w:fldCharType="begin"/>
-      </w:r>
-      <w:r>
-        <w:rPr>
-          <w:noProof/>
-        </w:rPr>
-        <w:instrText xml:space="preserve"> PAGEREF _Toc422851823 \h </w:instrText>
-      </w:r>
-      <w:r>
-        <w:rPr>
-          <w:noProof/>
-        </w:rPr>
-      </w:r>
-      <w:r>
-        <w:rPr>
-          <w:noProof/>
-        </w:rPr>
-        <w:fldChar w:fldCharType="separate"/>
-      </w:r>
-      <w:r>
-        <w:rPr>
-          <w:noProof/>
-        </w:rPr>
-        <w:t>5</w:t>
-      </w:r>
-      <w:r>
-        <w:rPr>
-          <w:noProof/>
-        </w:rPr>
-        <w:fldChar w:fldCharType="end"/>
-      </w:r>
-    </w:p>
-    <w:p>
-      <w:pPr>
-        <w:pStyle w:val="Sumrio1"/>
-        <w:rPr>
-          <w:rFonts w:asciiTheme="minorHAnsi" w:eastAsiaTheme="minorEastAsia" w:hAnsiTheme="minorHAnsi" w:cstheme="minorBidi"/>
-          <w:noProof/>
-          <w:lang w:eastAsia="pt-BR"/>
-        </w:rPr>
-      </w:pPr>
-      <w:r>
-        <w:rPr>
-          <w:rFonts w:cs="Times New Roman"/>
-          <w:noProof/>
-        </w:rPr>
-        <w:t>8.</w:t>
-      </w:r>
-      <w:r>
-        <w:rPr>
-          <w:rFonts w:asciiTheme="minorHAnsi" w:eastAsiaTheme="minorEastAsia" w:hAnsiTheme="minorHAnsi" w:cstheme="minorBidi"/>
-          <w:noProof/>
-          <w:lang w:eastAsia="pt-BR"/>
-        </w:rPr>
-        <w:tab/>
-      </w:r>
-      <w:r>
-        <w:rPr>
-          <w:rFonts w:cs="Times New Roman"/>
-          <w:noProof/>
-        </w:rPr>
-        <w:t>Fluxos de exceção</w:t>
-      </w:r>
-      <w:r>
-        <w:rPr>
-          <w:noProof/>
-        </w:rPr>
-        <w:tab/>
-      </w:r>
-      <w:r>
-        <w:rPr>
-          <w:noProof/>
-        </w:rPr>
-        <w:fldChar w:fldCharType="begin"/>
-      </w:r>
-      <w:r>
-        <w:rPr>
-          <w:noProof/>
-        </w:rPr>
-        <w:instrText xml:space="preserve"> PAGEREF _Toc422851824 \h </w:instrText>
-      </w:r>
-      <w:r>
-        <w:rPr>
-          <w:noProof/>
-        </w:rPr>
-      </w:r>
-      <w:r>
-        <w:rPr>
-          <w:noProof/>
-        </w:rPr>
-        <w:fldChar w:fldCharType="separate"/>
-      </w:r>
-      <w:r>
-        <w:rPr>
-          <w:noProof/>
-        </w:rPr>
-        <w:t>5</w:t>
+        <w:t>6</w:t>
       </w:r>
       <w:r>
         <w:rPr>
@@ -1311,7 +1345,7 @@
         </w:rPr>
       </w:pPr>
       <w:bookmarkStart w:id="4" w:name="_Toc415478322"/>
-      <w:bookmarkStart w:id="5" w:name="_Toc422851817"/>
+      <w:bookmarkStart w:id="5" w:name="_Toc423421371"/>
       <w:bookmarkEnd w:id="4"/>
       <w:r>
         <w:rPr>
@@ -1336,21 +1370,23 @@
           <w:rFonts w:ascii="Times New Roman" w:hAnsi="Times New Roman" w:cs="Times New Roman"/>
           <w:sz w:val="24"/>
         </w:rPr>
-        <w:t xml:space="preserve">Este documento descreve os passos do caso de uso </w:t>
-      </w:r>
+        <w:t xml:space="preserve">Este documento descreve os passos do caso de uso Gerente de Salas </w:t>
+      </w:r>
+      <w:proofErr w:type="gramStart"/>
       <w:r>
         <w:rPr>
           <w:rFonts w:ascii="Times New Roman" w:hAnsi="Times New Roman" w:cs="Times New Roman"/>
           <w:sz w:val="24"/>
         </w:rPr>
-        <w:t xml:space="preserve">Gerente de Salas </w:t>
-      </w:r>
+        <w:t>alterar</w:t>
+      </w:r>
+      <w:proofErr w:type="gramEnd"/>
       <w:r>
         <w:rPr>
           <w:rFonts w:ascii="Times New Roman" w:hAnsi="Times New Roman" w:cs="Times New Roman"/>
           <w:sz w:val="24"/>
         </w:rPr>
-        <w:t>alterar senha, especificando como será feita a alteração da senha do mesmo no sistema.</w:t>
+        <w:t xml:space="preserve"> senha, especificando como será feita a alteração da senha do mesmo no sistema.</w:t>
       </w:r>
     </w:p>
     <w:p>
@@ -1366,7 +1402,7 @@
         </w:rPr>
       </w:pPr>
       <w:bookmarkStart w:id="6" w:name="_Toc415478323"/>
-      <w:bookmarkStart w:id="7" w:name="_Toc422851818"/>
+      <w:bookmarkStart w:id="7" w:name="_Toc423421372"/>
       <w:bookmarkEnd w:id="6"/>
       <w:r>
         <w:rPr>
@@ -1390,21 +1426,23 @@
           <w:rFonts w:ascii="Times New Roman" w:eastAsia="Times New Roman" w:hAnsi="Times New Roman" w:cs="Times New Roman"/>
           <w:sz w:val="24"/>
         </w:rPr>
-        <w:t xml:space="preserve">Este caso de uso só poderá iniciar se o </w:t>
-      </w:r>
+        <w:t xml:space="preserve">Este caso de uso só poderá iniciar se o gerente de salas </w:t>
+      </w:r>
+      <w:proofErr w:type="gramStart"/>
       <w:r>
         <w:rPr>
           <w:rFonts w:ascii="Times New Roman" w:eastAsia="Times New Roman" w:hAnsi="Times New Roman" w:cs="Times New Roman"/>
           <w:sz w:val="24"/>
         </w:rPr>
-        <w:t xml:space="preserve">gerente de salas </w:t>
-      </w:r>
+        <w:t>desejar</w:t>
+      </w:r>
+      <w:proofErr w:type="gramEnd"/>
       <w:r>
         <w:rPr>
           <w:rFonts w:ascii="Times New Roman" w:eastAsia="Times New Roman" w:hAnsi="Times New Roman" w:cs="Times New Roman"/>
           <w:sz w:val="24"/>
         </w:rPr>
-        <w:t>desejar alterar sua senha e se o mesmo estiver cadastrado no sistema.</w:t>
+        <w:t xml:space="preserve"> alterar sua senha e se o mesmo estiver cadastrado no sistema.</w:t>
       </w:r>
     </w:p>
     <w:p>
@@ -1420,7 +1458,7 @@
         </w:rPr>
       </w:pPr>
       <w:bookmarkStart w:id="8" w:name="_Toc415478324"/>
-      <w:bookmarkStart w:id="9" w:name="_Toc422851819"/>
+      <w:bookmarkStart w:id="9" w:name="_Toc423421373"/>
       <w:bookmarkEnd w:id="8"/>
       <w:r>
         <w:rPr>
@@ -1444,21 +1482,7 @@
           <w:rFonts w:ascii="Times New Roman" w:eastAsia="Times New Roman" w:hAnsi="Times New Roman" w:cs="Times New Roman"/>
           <w:sz w:val="24"/>
         </w:rPr>
-        <w:t xml:space="preserve">Após o final normal deste caso de uso, a senha do </w:t>
-      </w:r>
-      <w:r>
-        <w:rPr>
-          <w:rFonts w:ascii="Times New Roman" w:eastAsia="Times New Roman" w:hAnsi="Times New Roman" w:cs="Times New Roman"/>
-          <w:sz w:val="24"/>
-        </w:rPr>
-        <w:t xml:space="preserve">gerente de salas </w:t>
-      </w:r>
-      <w:r>
-        <w:rPr>
-          <w:rFonts w:ascii="Times New Roman" w:eastAsia="Times New Roman" w:hAnsi="Times New Roman" w:cs="Times New Roman"/>
-          <w:sz w:val="24"/>
-        </w:rPr>
-        <w:t>deve estar atualizada no sistema.</w:t>
+        <w:t>Após o final normal deste caso de uso, a senha do gerente de salas deve estar atualizada no sistema.</w:t>
       </w:r>
     </w:p>
     <w:p>
@@ -1474,7 +1498,7 @@
         </w:rPr>
       </w:pPr>
       <w:bookmarkStart w:id="10" w:name="_Toc415478325"/>
-      <w:bookmarkStart w:id="11" w:name="_Toc422851820"/>
+      <w:bookmarkStart w:id="11" w:name="_Toc423421374"/>
       <w:bookmarkEnd w:id="10"/>
       <w:r>
         <w:rPr>
@@ -1520,7 +1544,7 @@
         </w:rPr>
       </w:pPr>
       <w:bookmarkStart w:id="12" w:name="_Toc415478326"/>
-      <w:bookmarkStart w:id="13" w:name="_Toc422851821"/>
+      <w:bookmarkStart w:id="13" w:name="_Toc423421375"/>
       <w:bookmarkEnd w:id="12"/>
       <w:r>
         <w:rPr>
@@ -1546,23 +1570,7 @@
           <w:sz w:val="24"/>
           <w:szCs w:val="24"/>
         </w:rPr>
-        <w:t xml:space="preserve">Este caso de uso começa quando o </w:t>
-      </w:r>
-      <w:r>
-        <w:rPr>
-          <w:rFonts w:ascii="Times New Roman" w:hAnsi="Times New Roman" w:cs="Times New Roman"/>
-          <w:sz w:val="24"/>
-          <w:szCs w:val="24"/>
-        </w:rPr>
-        <w:t xml:space="preserve">gerente de salas </w:t>
-      </w:r>
-      <w:r>
-        <w:rPr>
-          <w:rFonts w:ascii="Times New Roman" w:hAnsi="Times New Roman" w:cs="Times New Roman"/>
-          <w:sz w:val="24"/>
-          <w:szCs w:val="24"/>
-        </w:rPr>
-        <w:t>do sistema clicar na opção “Alterar senha” presente na tela de atualização dos seus dados cadastrais.</w:t>
+        <w:t>Este caso de uso começa quando o gerente de salas do sistema clicar na opção “Alterar senha” presente na tela de atualização dos seus dados cadastrais.</w:t>
       </w:r>
     </w:p>
     <w:p>
@@ -1580,7 +1588,7 @@
       </w:pPr>
       <w:bookmarkStart w:id="14" w:name="_Fluxo_principal"/>
       <w:bookmarkStart w:id="15" w:name="_Toc415478327"/>
-      <w:bookmarkStart w:id="16" w:name="_Toc422851822"/>
+      <w:bookmarkStart w:id="16" w:name="_Toc423421376"/>
       <w:bookmarkEnd w:id="14"/>
       <w:bookmarkEnd w:id="15"/>
       <w:r>
@@ -1600,9 +1608,9 @@
         </w:rPr>
         <w:drawing>
           <wp:inline distT="0" distB="0" distL="0" distR="0">
-            <wp:extent cx="5760085" cy="5779135"/>
+            <wp:extent cx="5760085" cy="5488940"/>
             <wp:effectExtent l="0" t="0" r="0" b="0"/>
-            <wp:docPr id="1" name="Imagem 1"/>
+            <wp:docPr id="2" name="Imagem 2"/>
             <wp:cNvGraphicFramePr>
               <a:graphicFrameLocks xmlns:a="http://schemas.openxmlformats.org/drawingml/2006/main" noChangeAspect="1"/>
             </wp:cNvGraphicFramePr>
@@ -1610,7 +1618,7 @@
               <a:graphicData uri="http://schemas.openxmlformats.org/drawingml/2006/picture">
                 <pic:pic xmlns:pic="http://schemas.openxmlformats.org/drawingml/2006/picture">
                   <pic:nvPicPr>
-                    <pic:cNvPr id="0" name="Atualizar micro controlador.jpg"/>
+                    <pic:cNvPr id="0" name="Gerente de salas alterar senha.jpg"/>
                     <pic:cNvPicPr/>
                   </pic:nvPicPr>
                   <pic:blipFill>
@@ -1628,7 +1636,7 @@
                   <pic:spPr>
                     <a:xfrm>
                       <a:off x="0" y="0"/>
-                      <a:ext cx="5760085" cy="5779135"/>
+                      <a:ext cx="5760085" cy="5488940"/>
                     </a:xfrm>
                     <a:prstGeom prst="rect">
                       <a:avLst/>
@@ -1857,6 +1865,7 @@
                 <w:sz w:val="24"/>
               </w:rPr>
             </w:pPr>
+            <w:proofErr w:type="gramStart"/>
             <w:r>
               <w:rPr>
                 <w:rFonts w:ascii="Times New Roman" w:hAnsi="Times New Roman" w:cs="Times New Roman"/>
@@ -1864,6 +1873,7 @@
               </w:rPr>
               <w:t>1</w:t>
             </w:r>
+            <w:proofErr w:type="gramEnd"/>
           </w:p>
         </w:tc>
         <w:tc>
@@ -1983,6 +1993,170 @@
                 <w:rFonts w:ascii="Times New Roman" w:hAnsi="Times New Roman" w:cs="Times New Roman"/>
                 <w:sz w:val="24"/>
               </w:rPr>
+              <w:t>TL0</w:t>
+            </w:r>
+            <w:r>
+              <w:rPr>
+                <w:rFonts w:ascii="Times New Roman" w:hAnsi="Times New Roman" w:cs="Times New Roman"/>
+                <w:sz w:val="24"/>
+              </w:rPr>
+              <w:t>4</w:t>
+            </w:r>
+          </w:p>
+        </w:tc>
+      </w:tr>
+      <w:tr>
+        <w:tc>
+          <w:tcPr>
+            <w:tcW w:w="816" w:type="dxa"/>
+            <w:tcBorders>
+              <w:top w:val="single" w:sz="4" w:space="0" w:color="00000A"/>
+              <w:left w:val="single" w:sz="4" w:space="0" w:color="00000A"/>
+              <w:bottom w:val="single" w:sz="4" w:space="0" w:color="00000A"/>
+              <w:right w:val="single" w:sz="4" w:space="0" w:color="00000A"/>
+            </w:tcBorders>
+            <w:shd w:val="clear" w:color="auto" w:fill="auto"/>
+            <w:tcMar>
+              <w:left w:w="108" w:type="dxa"/>
+            </w:tcMar>
+          </w:tcPr>
+          <w:p>
+            <w:pPr>
+              <w:spacing w:after="0"/>
+              <w:jc w:val="right"/>
+              <w:rPr>
+                <w:rFonts w:ascii="Times New Roman" w:hAnsi="Times New Roman" w:cs="Times New Roman"/>
+                <w:sz w:val="24"/>
+              </w:rPr>
+            </w:pPr>
+            <w:proofErr w:type="gramStart"/>
+            <w:r>
+              <w:rPr>
+                <w:rFonts w:ascii="Times New Roman" w:hAnsi="Times New Roman" w:cs="Times New Roman"/>
+                <w:sz w:val="24"/>
+              </w:rPr>
+              <w:t>2</w:t>
+            </w:r>
+            <w:proofErr w:type="gramEnd"/>
+          </w:p>
+        </w:tc>
+        <w:tc>
+          <w:tcPr>
+            <w:tcW w:w="1615" w:type="dxa"/>
+            <w:tcBorders>
+              <w:top w:val="single" w:sz="4" w:space="0" w:color="00000A"/>
+              <w:left w:val="single" w:sz="4" w:space="0" w:color="00000A"/>
+              <w:bottom w:val="single" w:sz="4" w:space="0" w:color="00000A"/>
+              <w:right w:val="single" w:sz="4" w:space="0" w:color="00000A"/>
+            </w:tcBorders>
+            <w:shd w:val="clear" w:color="auto" w:fill="auto"/>
+            <w:tcMar>
+              <w:left w:w="108" w:type="dxa"/>
+            </w:tcMar>
+          </w:tcPr>
+          <w:p>
+            <w:pPr>
+              <w:spacing w:after="0"/>
+              <w:jc w:val="both"/>
+              <w:rPr>
+                <w:rFonts w:ascii="Times New Roman" w:hAnsi="Times New Roman" w:cs="Times New Roman"/>
+                <w:sz w:val="24"/>
+              </w:rPr>
+            </w:pPr>
+            <w:r>
+              <w:rPr>
+                <w:rFonts w:ascii="Times New Roman" w:hAnsi="Times New Roman" w:cs="Times New Roman"/>
+                <w:sz w:val="24"/>
+              </w:rPr>
+              <w:t>Sistema</w:t>
+            </w:r>
+          </w:p>
+        </w:tc>
+        <w:tc>
+          <w:tcPr>
+            <w:tcW w:w="2805" w:type="dxa"/>
+            <w:tcBorders>
+              <w:top w:val="single" w:sz="4" w:space="0" w:color="00000A"/>
+              <w:left w:val="single" w:sz="4" w:space="0" w:color="00000A"/>
+              <w:bottom w:val="single" w:sz="4" w:space="0" w:color="00000A"/>
+              <w:right w:val="single" w:sz="4" w:space="0" w:color="00000A"/>
+            </w:tcBorders>
+            <w:shd w:val="clear" w:color="auto" w:fill="auto"/>
+            <w:tcMar>
+              <w:left w:w="108" w:type="dxa"/>
+            </w:tcMar>
+          </w:tcPr>
+          <w:p>
+            <w:pPr>
+              <w:spacing w:after="0"/>
+              <w:jc w:val="both"/>
+              <w:rPr>
+                <w:rFonts w:ascii="Times New Roman" w:hAnsi="Times New Roman" w:cs="Times New Roman"/>
+                <w:sz w:val="24"/>
+              </w:rPr>
+            </w:pPr>
+            <w:r>
+              <w:rPr>
+                <w:rFonts w:ascii="Times New Roman" w:hAnsi="Times New Roman" w:cs="Times New Roman"/>
+                <w:sz w:val="24"/>
+              </w:rPr>
+              <w:t>Exibe a tela de alteração da senha do gerente de salas.</w:t>
+            </w:r>
+          </w:p>
+        </w:tc>
+        <w:tc>
+          <w:tcPr>
+            <w:tcW w:w="2528" w:type="dxa"/>
+            <w:tcBorders>
+              <w:top w:val="single" w:sz="4" w:space="0" w:color="00000A"/>
+              <w:left w:val="single" w:sz="4" w:space="0" w:color="00000A"/>
+              <w:bottom w:val="single" w:sz="4" w:space="0" w:color="00000A"/>
+              <w:right w:val="single" w:sz="4" w:space="0" w:color="00000A"/>
+            </w:tcBorders>
+            <w:shd w:val="clear" w:color="auto" w:fill="auto"/>
+            <w:tcMar>
+              <w:left w:w="108" w:type="dxa"/>
+            </w:tcMar>
+          </w:tcPr>
+          <w:p>
+            <w:pPr>
+              <w:spacing w:after="0"/>
+              <w:jc w:val="both"/>
+              <w:rPr>
+                <w:rFonts w:ascii="Times New Roman" w:hAnsi="Times New Roman" w:cs="Times New Roman"/>
+                <w:sz w:val="24"/>
+              </w:rPr>
+            </w:pPr>
+          </w:p>
+        </w:tc>
+        <w:tc>
+          <w:tcPr>
+            <w:tcW w:w="1523" w:type="dxa"/>
+            <w:tcBorders>
+              <w:top w:val="single" w:sz="4" w:space="0" w:color="00000A"/>
+              <w:left w:val="single" w:sz="4" w:space="0" w:color="00000A"/>
+              <w:bottom w:val="single" w:sz="4" w:space="0" w:color="00000A"/>
+              <w:right w:val="single" w:sz="4" w:space="0" w:color="00000A"/>
+            </w:tcBorders>
+            <w:shd w:val="clear" w:color="auto" w:fill="auto"/>
+            <w:tcMar>
+              <w:left w:w="108" w:type="dxa"/>
+            </w:tcMar>
+          </w:tcPr>
+          <w:p>
+            <w:pPr>
+              <w:spacing w:after="0"/>
+              <w:jc w:val="both"/>
+              <w:rPr>
+                <w:rFonts w:ascii="Times New Roman" w:hAnsi="Times New Roman" w:cs="Times New Roman"/>
+                <w:sz w:val="24"/>
+              </w:rPr>
+            </w:pPr>
+            <w:r>
+              <w:rPr>
+                <w:rFonts w:ascii="Times New Roman" w:hAnsi="Times New Roman" w:cs="Times New Roman"/>
+                <w:sz w:val="24"/>
+              </w:rPr>
               <w:t>TL14</w:t>
             </w:r>
           </w:p>
@@ -2012,13 +2186,322 @@
                 <w:sz w:val="24"/>
               </w:rPr>
             </w:pPr>
+            <w:proofErr w:type="gramStart"/>
             <w:r>
               <w:rPr>
                 <w:rFonts w:ascii="Times New Roman" w:hAnsi="Times New Roman" w:cs="Times New Roman"/>
                 <w:sz w:val="24"/>
               </w:rPr>
-              <w:t>2</w:t>
+              <w:t>3</w:t>
             </w:r>
+            <w:proofErr w:type="gramEnd"/>
+          </w:p>
+        </w:tc>
+        <w:tc>
+          <w:tcPr>
+            <w:tcW w:w="1615" w:type="dxa"/>
+            <w:tcBorders>
+              <w:top w:val="single" w:sz="4" w:space="0" w:color="00000A"/>
+              <w:left w:val="single" w:sz="4" w:space="0" w:color="00000A"/>
+              <w:bottom w:val="single" w:sz="4" w:space="0" w:color="00000A"/>
+              <w:right w:val="single" w:sz="4" w:space="0" w:color="00000A"/>
+            </w:tcBorders>
+            <w:shd w:val="clear" w:color="auto" w:fill="auto"/>
+            <w:tcMar>
+              <w:left w:w="108" w:type="dxa"/>
+            </w:tcMar>
+          </w:tcPr>
+          <w:p>
+            <w:pPr>
+              <w:spacing w:after="0"/>
+              <w:jc w:val="both"/>
+              <w:rPr>
+                <w:rFonts w:ascii="Times New Roman" w:hAnsi="Times New Roman" w:cs="Times New Roman"/>
+                <w:sz w:val="24"/>
+              </w:rPr>
+            </w:pPr>
+            <w:r>
+              <w:rPr>
+                <w:rFonts w:ascii="Times New Roman" w:hAnsi="Times New Roman" w:cs="Times New Roman"/>
+                <w:sz w:val="24"/>
+              </w:rPr>
+              <w:t>Gerente de salas</w:t>
+            </w:r>
+          </w:p>
+        </w:tc>
+        <w:tc>
+          <w:tcPr>
+            <w:tcW w:w="2805" w:type="dxa"/>
+            <w:tcBorders>
+              <w:top w:val="single" w:sz="4" w:space="0" w:color="00000A"/>
+              <w:left w:val="single" w:sz="4" w:space="0" w:color="00000A"/>
+              <w:bottom w:val="single" w:sz="4" w:space="0" w:color="00000A"/>
+              <w:right w:val="single" w:sz="4" w:space="0" w:color="00000A"/>
+            </w:tcBorders>
+            <w:shd w:val="clear" w:color="auto" w:fill="auto"/>
+            <w:tcMar>
+              <w:left w:w="108" w:type="dxa"/>
+            </w:tcMar>
+          </w:tcPr>
+          <w:p>
+            <w:pPr>
+              <w:spacing w:after="0"/>
+              <w:jc w:val="both"/>
+              <w:rPr>
+                <w:rFonts w:ascii="Times New Roman" w:hAnsi="Times New Roman" w:cs="Times New Roman"/>
+                <w:sz w:val="24"/>
+              </w:rPr>
+            </w:pPr>
+            <w:r>
+              <w:rPr>
+                <w:rFonts w:ascii="Times New Roman" w:hAnsi="Times New Roman" w:cs="Times New Roman"/>
+                <w:sz w:val="24"/>
+              </w:rPr>
+              <w:t>Altera a sua senha.</w:t>
+            </w:r>
+          </w:p>
+        </w:tc>
+        <w:tc>
+          <w:tcPr>
+            <w:tcW w:w="2528" w:type="dxa"/>
+            <w:tcBorders>
+              <w:top w:val="single" w:sz="4" w:space="0" w:color="00000A"/>
+              <w:left w:val="single" w:sz="4" w:space="0" w:color="00000A"/>
+              <w:bottom w:val="single" w:sz="4" w:space="0" w:color="00000A"/>
+              <w:right w:val="single" w:sz="4" w:space="0" w:color="00000A"/>
+            </w:tcBorders>
+            <w:shd w:val="clear" w:color="auto" w:fill="auto"/>
+            <w:tcMar>
+              <w:left w:w="108" w:type="dxa"/>
+            </w:tcMar>
+          </w:tcPr>
+          <w:p>
+            <w:pPr>
+              <w:spacing w:after="0"/>
+              <w:jc w:val="both"/>
+              <w:rPr>
+                <w:rFonts w:ascii="Times New Roman" w:hAnsi="Times New Roman" w:cs="Times New Roman"/>
+                <w:sz w:val="24"/>
+              </w:rPr>
+            </w:pPr>
+          </w:p>
+        </w:tc>
+        <w:tc>
+          <w:tcPr>
+            <w:tcW w:w="1523" w:type="dxa"/>
+            <w:tcBorders>
+              <w:top w:val="single" w:sz="4" w:space="0" w:color="00000A"/>
+              <w:left w:val="single" w:sz="4" w:space="0" w:color="00000A"/>
+              <w:bottom w:val="single" w:sz="4" w:space="0" w:color="00000A"/>
+              <w:right w:val="single" w:sz="4" w:space="0" w:color="00000A"/>
+            </w:tcBorders>
+            <w:shd w:val="clear" w:color="auto" w:fill="auto"/>
+            <w:tcMar>
+              <w:left w:w="108" w:type="dxa"/>
+            </w:tcMar>
+          </w:tcPr>
+          <w:p>
+            <w:pPr>
+              <w:spacing w:after="0"/>
+              <w:jc w:val="both"/>
+              <w:rPr>
+                <w:rFonts w:ascii="Times New Roman" w:hAnsi="Times New Roman" w:cs="Times New Roman"/>
+                <w:sz w:val="24"/>
+              </w:rPr>
+            </w:pPr>
+          </w:p>
+        </w:tc>
+      </w:tr>
+      <w:tr>
+        <w:tc>
+          <w:tcPr>
+            <w:tcW w:w="816" w:type="dxa"/>
+            <w:tcBorders>
+              <w:top w:val="single" w:sz="4" w:space="0" w:color="00000A"/>
+              <w:left w:val="single" w:sz="4" w:space="0" w:color="00000A"/>
+              <w:bottom w:val="single" w:sz="4" w:space="0" w:color="00000A"/>
+              <w:right w:val="single" w:sz="4" w:space="0" w:color="00000A"/>
+            </w:tcBorders>
+            <w:shd w:val="clear" w:color="auto" w:fill="auto"/>
+            <w:tcMar>
+              <w:left w:w="108" w:type="dxa"/>
+            </w:tcMar>
+          </w:tcPr>
+          <w:p>
+            <w:pPr>
+              <w:spacing w:after="0"/>
+              <w:jc w:val="right"/>
+              <w:rPr>
+                <w:rFonts w:ascii="Times New Roman" w:hAnsi="Times New Roman" w:cs="Times New Roman"/>
+                <w:sz w:val="24"/>
+              </w:rPr>
+            </w:pPr>
+            <w:proofErr w:type="gramStart"/>
+            <w:r>
+              <w:rPr>
+                <w:rFonts w:ascii="Times New Roman" w:hAnsi="Times New Roman" w:cs="Times New Roman"/>
+                <w:sz w:val="24"/>
+              </w:rPr>
+              <w:t>4</w:t>
+            </w:r>
+            <w:proofErr w:type="gramEnd"/>
+          </w:p>
+        </w:tc>
+        <w:tc>
+          <w:tcPr>
+            <w:tcW w:w="1615" w:type="dxa"/>
+            <w:tcBorders>
+              <w:top w:val="single" w:sz="4" w:space="0" w:color="00000A"/>
+              <w:left w:val="single" w:sz="4" w:space="0" w:color="00000A"/>
+              <w:bottom w:val="single" w:sz="4" w:space="0" w:color="00000A"/>
+              <w:right w:val="single" w:sz="4" w:space="0" w:color="00000A"/>
+            </w:tcBorders>
+            <w:shd w:val="clear" w:color="auto" w:fill="auto"/>
+            <w:tcMar>
+              <w:left w:w="108" w:type="dxa"/>
+            </w:tcMar>
+          </w:tcPr>
+          <w:p>
+            <w:pPr>
+              <w:spacing w:after="0"/>
+              <w:jc w:val="both"/>
+              <w:rPr>
+                <w:rFonts w:ascii="Times New Roman" w:hAnsi="Times New Roman" w:cs="Times New Roman"/>
+                <w:sz w:val="24"/>
+              </w:rPr>
+            </w:pPr>
+            <w:r>
+              <w:rPr>
+                <w:rFonts w:ascii="Times New Roman" w:hAnsi="Times New Roman" w:cs="Times New Roman"/>
+                <w:sz w:val="24"/>
+              </w:rPr>
+              <w:t>Gerente de salas</w:t>
+            </w:r>
+          </w:p>
+        </w:tc>
+        <w:tc>
+          <w:tcPr>
+            <w:tcW w:w="2805" w:type="dxa"/>
+            <w:tcBorders>
+              <w:top w:val="single" w:sz="4" w:space="0" w:color="00000A"/>
+              <w:left w:val="single" w:sz="4" w:space="0" w:color="00000A"/>
+              <w:bottom w:val="single" w:sz="4" w:space="0" w:color="00000A"/>
+              <w:right w:val="single" w:sz="4" w:space="0" w:color="00000A"/>
+            </w:tcBorders>
+            <w:shd w:val="clear" w:color="auto" w:fill="auto"/>
+            <w:tcMar>
+              <w:left w:w="108" w:type="dxa"/>
+            </w:tcMar>
+          </w:tcPr>
+          <w:p>
+            <w:pPr>
+              <w:spacing w:after="0"/>
+              <w:jc w:val="both"/>
+              <w:rPr>
+                <w:rFonts w:ascii="Times New Roman" w:hAnsi="Times New Roman" w:cs="Times New Roman"/>
+                <w:sz w:val="24"/>
+              </w:rPr>
+            </w:pPr>
+            <w:r>
+              <w:rPr>
+                <w:rFonts w:ascii="Times New Roman" w:hAnsi="Times New Roman" w:cs="Times New Roman"/>
+                <w:sz w:val="24"/>
+              </w:rPr>
+              <w:t>Clica na opção “Salvar”</w:t>
+            </w:r>
+          </w:p>
+        </w:tc>
+        <w:tc>
+          <w:tcPr>
+            <w:tcW w:w="2528" w:type="dxa"/>
+            <w:tcBorders>
+              <w:top w:val="single" w:sz="4" w:space="0" w:color="00000A"/>
+              <w:left w:val="single" w:sz="4" w:space="0" w:color="00000A"/>
+              <w:bottom w:val="single" w:sz="4" w:space="0" w:color="00000A"/>
+              <w:right w:val="single" w:sz="4" w:space="0" w:color="00000A"/>
+            </w:tcBorders>
+            <w:shd w:val="clear" w:color="auto" w:fill="auto"/>
+            <w:tcMar>
+              <w:left w:w="108" w:type="dxa"/>
+            </w:tcMar>
+          </w:tcPr>
+          <w:p>
+            <w:pPr>
+              <w:spacing w:after="0"/>
+              <w:jc w:val="both"/>
+              <w:rPr>
+                <w:rFonts w:ascii="Times New Roman" w:hAnsi="Times New Roman" w:cs="Times New Roman"/>
+                <w:sz w:val="24"/>
+              </w:rPr>
+            </w:pPr>
+            <w:r>
+              <w:rPr>
+                <w:rFonts w:ascii="Times New Roman" w:hAnsi="Times New Roman" w:cs="Times New Roman"/>
+                <w:sz w:val="24"/>
+              </w:rPr>
+              <w:t>FE01</w:t>
+            </w:r>
+          </w:p>
+        </w:tc>
+        <w:tc>
+          <w:tcPr>
+            <w:tcW w:w="1523" w:type="dxa"/>
+            <w:tcBorders>
+              <w:top w:val="single" w:sz="4" w:space="0" w:color="00000A"/>
+              <w:left w:val="single" w:sz="4" w:space="0" w:color="00000A"/>
+              <w:bottom w:val="single" w:sz="4" w:space="0" w:color="00000A"/>
+              <w:right w:val="single" w:sz="4" w:space="0" w:color="00000A"/>
+            </w:tcBorders>
+            <w:shd w:val="clear" w:color="auto" w:fill="auto"/>
+            <w:tcMar>
+              <w:left w:w="108" w:type="dxa"/>
+            </w:tcMar>
+          </w:tcPr>
+          <w:p>
+            <w:pPr>
+              <w:spacing w:after="0"/>
+              <w:jc w:val="both"/>
+              <w:rPr>
+                <w:rFonts w:ascii="Times New Roman" w:hAnsi="Times New Roman" w:cs="Times New Roman"/>
+                <w:sz w:val="24"/>
+              </w:rPr>
+            </w:pPr>
+          </w:p>
+        </w:tc>
+      </w:tr>
+      <w:tr>
+        <w:tc>
+          <w:tcPr>
+            <w:tcW w:w="816" w:type="dxa"/>
+            <w:tcBorders>
+              <w:top w:val="single" w:sz="4" w:space="0" w:color="00000A"/>
+              <w:left w:val="single" w:sz="4" w:space="0" w:color="00000A"/>
+              <w:bottom w:val="single" w:sz="4" w:space="0" w:color="00000A"/>
+              <w:right w:val="single" w:sz="4" w:space="0" w:color="00000A"/>
+            </w:tcBorders>
+            <w:shd w:val="clear" w:color="auto" w:fill="auto"/>
+            <w:tcMar>
+              <w:left w:w="108" w:type="dxa"/>
+            </w:tcMar>
+          </w:tcPr>
+          <w:p>
+            <w:pPr>
+              <w:spacing w:after="0"/>
+              <w:jc w:val="right"/>
+              <w:rPr>
+                <w:rFonts w:ascii="Times New Roman" w:hAnsi="Times New Roman" w:cs="Times New Roman"/>
+                <w:sz w:val="24"/>
+              </w:rPr>
+            </w:pPr>
+            <w:proofErr w:type="gramStart"/>
+            <w:r>
+              <w:rPr>
+                <w:rFonts w:ascii="Times New Roman" w:hAnsi="Times New Roman" w:cs="Times New Roman"/>
+                <w:sz w:val="24"/>
+              </w:rPr>
+              <w:t>5</w:t>
+            </w:r>
+            <w:proofErr w:type="gramEnd"/>
           </w:p>
         </w:tc>
         <w:tc>
@@ -2081,22 +2564,8 @@
                 <w:rFonts w:ascii="Times New Roman" w:hAnsi="Times New Roman" w:cs="Times New Roman"/>
                 <w:sz w:val="24"/>
               </w:rPr>
-              <w:t>Exibe</w:t>
+              <w:t>Atualiza a senha.</w:t>
             </w:r>
-            <w:r>
-              <w:rPr>
-                <w:rFonts w:ascii="Times New Roman" w:hAnsi="Times New Roman" w:cs="Times New Roman"/>
-                <w:sz w:val="24"/>
-              </w:rPr>
-              <w:t xml:space="preserve"> a tela de alteração da senha do gerente de salas</w:t>
-            </w:r>
-            <w:r>
-              <w:rPr>
-                <w:rFonts w:ascii="Times New Roman" w:hAnsi="Times New Roman" w:cs="Times New Roman"/>
-                <w:sz w:val="24"/>
-              </w:rPr>
-              <w:t>.</w:t>
-            </w:r>
           </w:p>
         </w:tc>
         <w:tc>
@@ -2147,13 +2616,6 @@
                 <w:sz w:val="24"/>
               </w:rPr>
             </w:pPr>
-            <w:r>
-              <w:rPr>
-                <w:rFonts w:ascii="Times New Roman" w:hAnsi="Times New Roman" w:cs="Times New Roman"/>
-                <w:sz w:val="24"/>
-              </w:rPr>
-              <w:t>TL15</w:t>
-            </w:r>
           </w:p>
         </w:tc>
       </w:tr>
@@ -2181,457 +2643,7 @@
                 <w:sz w:val="24"/>
               </w:rPr>
             </w:pPr>
-            <w:r>
-              <w:rPr>
-                <w:rFonts w:ascii="Times New Roman" w:hAnsi="Times New Roman" w:cs="Times New Roman"/>
-                <w:sz w:val="24"/>
-              </w:rPr>
-              <w:t>3</w:t>
-            </w:r>
-          </w:p>
-        </w:tc>
-        <w:tc>
-          <w:tcPr>
-            <w:tcW w:w="1615" w:type="dxa"/>
-            <w:tcBorders>
-              <w:top w:val="single" w:sz="4" w:space="0" w:color="00000A"/>
-              <w:left w:val="single" w:sz="4" w:space="0" w:color="00000A"/>
-              <w:bottom w:val="single" w:sz="4" w:space="0" w:color="00000A"/>
-              <w:right w:val="single" w:sz="4" w:space="0" w:color="00000A"/>
-            </w:tcBorders>
-            <w:shd w:val="clear" w:color="auto" w:fill="auto"/>
-            <w:tcMar>
-              <w:left w:w="108" w:type="dxa"/>
-            </w:tcMar>
-          </w:tcPr>
-          <w:p>
-            <w:pPr>
-              <w:spacing w:after="0"/>
-              <w:jc w:val="both"/>
-              <w:rPr>
-                <w:rFonts w:ascii="Times New Roman" w:hAnsi="Times New Roman" w:cs="Times New Roman"/>
-                <w:sz w:val="24"/>
-              </w:rPr>
-            </w:pPr>
-            <w:r>
-              <w:rPr>
-                <w:rFonts w:ascii="Times New Roman" w:hAnsi="Times New Roman" w:cs="Times New Roman"/>
-                <w:sz w:val="24"/>
-              </w:rPr>
-              <w:t>Gerente de salas</w:t>
-            </w:r>
-          </w:p>
-        </w:tc>
-        <w:tc>
-          <w:tcPr>
-            <w:tcW w:w="2805" w:type="dxa"/>
-            <w:tcBorders>
-              <w:top w:val="single" w:sz="4" w:space="0" w:color="00000A"/>
-              <w:left w:val="single" w:sz="4" w:space="0" w:color="00000A"/>
-              <w:bottom w:val="single" w:sz="4" w:space="0" w:color="00000A"/>
-              <w:right w:val="single" w:sz="4" w:space="0" w:color="00000A"/>
-            </w:tcBorders>
-            <w:shd w:val="clear" w:color="auto" w:fill="auto"/>
-            <w:tcMar>
-              <w:left w:w="108" w:type="dxa"/>
-            </w:tcMar>
-          </w:tcPr>
-          <w:p>
-            <w:pPr>
-              <w:spacing w:after="0"/>
-              <w:jc w:val="both"/>
-              <w:rPr>
-                <w:rFonts w:ascii="Times New Roman" w:hAnsi="Times New Roman" w:cs="Times New Roman"/>
-                <w:sz w:val="24"/>
-              </w:rPr>
-            </w:pPr>
-            <w:r>
-              <w:rPr>
-                <w:rFonts w:ascii="Times New Roman" w:hAnsi="Times New Roman" w:cs="Times New Roman"/>
-                <w:sz w:val="24"/>
-              </w:rPr>
-              <w:t>Altera a sua senha.</w:t>
-            </w:r>
-          </w:p>
-        </w:tc>
-        <w:tc>
-          <w:tcPr>
-            <w:tcW w:w="2528" w:type="dxa"/>
-            <w:tcBorders>
-              <w:top w:val="single" w:sz="4" w:space="0" w:color="00000A"/>
-              <w:left w:val="single" w:sz="4" w:space="0" w:color="00000A"/>
-              <w:bottom w:val="single" w:sz="4" w:space="0" w:color="00000A"/>
-              <w:right w:val="single" w:sz="4" w:space="0" w:color="00000A"/>
-            </w:tcBorders>
-            <w:shd w:val="clear" w:color="auto" w:fill="auto"/>
-            <w:tcMar>
-              <w:left w:w="108" w:type="dxa"/>
-            </w:tcMar>
-          </w:tcPr>
-          <w:p>
-            <w:pPr>
-              <w:spacing w:after="0"/>
-              <w:jc w:val="both"/>
-              <w:rPr>
-                <w:rFonts w:ascii="Times New Roman" w:hAnsi="Times New Roman" w:cs="Times New Roman"/>
-                <w:sz w:val="24"/>
-              </w:rPr>
-            </w:pPr>
-          </w:p>
-        </w:tc>
-        <w:tc>
-          <w:tcPr>
-            <w:tcW w:w="1523" w:type="dxa"/>
-            <w:tcBorders>
-              <w:top w:val="single" w:sz="4" w:space="0" w:color="00000A"/>
-              <w:left w:val="single" w:sz="4" w:space="0" w:color="00000A"/>
-              <w:bottom w:val="single" w:sz="4" w:space="0" w:color="00000A"/>
-              <w:right w:val="single" w:sz="4" w:space="0" w:color="00000A"/>
-            </w:tcBorders>
-            <w:shd w:val="clear" w:color="auto" w:fill="auto"/>
-            <w:tcMar>
-              <w:left w:w="108" w:type="dxa"/>
-            </w:tcMar>
-          </w:tcPr>
-          <w:p>
-            <w:pPr>
-              <w:spacing w:after="0"/>
-              <w:jc w:val="both"/>
-              <w:rPr>
-                <w:rFonts w:ascii="Times New Roman" w:hAnsi="Times New Roman" w:cs="Times New Roman"/>
-                <w:sz w:val="24"/>
-              </w:rPr>
-            </w:pPr>
-          </w:p>
-        </w:tc>
-      </w:tr>
-      <w:tr>
-        <w:tc>
-          <w:tcPr>
-            <w:tcW w:w="816" w:type="dxa"/>
-            <w:tcBorders>
-              <w:top w:val="single" w:sz="4" w:space="0" w:color="00000A"/>
-              <w:left w:val="single" w:sz="4" w:space="0" w:color="00000A"/>
-              <w:bottom w:val="single" w:sz="4" w:space="0" w:color="00000A"/>
-              <w:right w:val="single" w:sz="4" w:space="0" w:color="00000A"/>
-            </w:tcBorders>
-            <w:shd w:val="clear" w:color="auto" w:fill="auto"/>
-            <w:tcMar>
-              <w:left w:w="108" w:type="dxa"/>
-            </w:tcMar>
-          </w:tcPr>
-          <w:p>
-            <w:pPr>
-              <w:spacing w:after="0"/>
-              <w:jc w:val="right"/>
-              <w:rPr>
-                <w:rFonts w:ascii="Times New Roman" w:hAnsi="Times New Roman" w:cs="Times New Roman"/>
-                <w:sz w:val="24"/>
-              </w:rPr>
-            </w:pPr>
-            <w:r>
-              <w:rPr>
-                <w:rFonts w:ascii="Times New Roman" w:hAnsi="Times New Roman" w:cs="Times New Roman"/>
-                <w:sz w:val="24"/>
-              </w:rPr>
-              <w:t>4</w:t>
-            </w:r>
-          </w:p>
-        </w:tc>
-        <w:tc>
-          <w:tcPr>
-            <w:tcW w:w="1615" w:type="dxa"/>
-            <w:tcBorders>
-              <w:top w:val="single" w:sz="4" w:space="0" w:color="00000A"/>
-              <w:left w:val="single" w:sz="4" w:space="0" w:color="00000A"/>
-              <w:bottom w:val="single" w:sz="4" w:space="0" w:color="00000A"/>
-              <w:right w:val="single" w:sz="4" w:space="0" w:color="00000A"/>
-            </w:tcBorders>
-            <w:shd w:val="clear" w:color="auto" w:fill="auto"/>
-            <w:tcMar>
-              <w:left w:w="108" w:type="dxa"/>
-            </w:tcMar>
-          </w:tcPr>
-          <w:p>
-            <w:pPr>
-              <w:spacing w:after="0"/>
-              <w:jc w:val="both"/>
-              <w:rPr>
-                <w:rFonts w:ascii="Times New Roman" w:hAnsi="Times New Roman" w:cs="Times New Roman"/>
-                <w:sz w:val="24"/>
-              </w:rPr>
-            </w:pPr>
-            <w:r>
-              <w:rPr>
-                <w:rFonts w:ascii="Times New Roman" w:hAnsi="Times New Roman" w:cs="Times New Roman"/>
-                <w:sz w:val="24"/>
-              </w:rPr>
-              <w:t>Gerente de salas</w:t>
-            </w:r>
-          </w:p>
-        </w:tc>
-        <w:tc>
-          <w:tcPr>
-            <w:tcW w:w="2805" w:type="dxa"/>
-            <w:tcBorders>
-              <w:top w:val="single" w:sz="4" w:space="0" w:color="00000A"/>
-              <w:left w:val="single" w:sz="4" w:space="0" w:color="00000A"/>
-              <w:bottom w:val="single" w:sz="4" w:space="0" w:color="00000A"/>
-              <w:right w:val="single" w:sz="4" w:space="0" w:color="00000A"/>
-            </w:tcBorders>
-            <w:shd w:val="clear" w:color="auto" w:fill="auto"/>
-            <w:tcMar>
-              <w:left w:w="108" w:type="dxa"/>
-            </w:tcMar>
-          </w:tcPr>
-          <w:p>
-            <w:pPr>
-              <w:spacing w:after="0"/>
-              <w:jc w:val="both"/>
-              <w:rPr>
-                <w:rFonts w:ascii="Times New Roman" w:hAnsi="Times New Roman" w:cs="Times New Roman"/>
-                <w:sz w:val="24"/>
-              </w:rPr>
-            </w:pPr>
-            <w:r>
-              <w:rPr>
-                <w:rFonts w:ascii="Times New Roman" w:hAnsi="Times New Roman" w:cs="Times New Roman"/>
-                <w:sz w:val="24"/>
-              </w:rPr>
-              <w:t>Clica na opção “Salvar”</w:t>
-            </w:r>
-          </w:p>
-        </w:tc>
-        <w:tc>
-          <w:tcPr>
-            <w:tcW w:w="2528" w:type="dxa"/>
-            <w:tcBorders>
-              <w:top w:val="single" w:sz="4" w:space="0" w:color="00000A"/>
-              <w:left w:val="single" w:sz="4" w:space="0" w:color="00000A"/>
-              <w:bottom w:val="single" w:sz="4" w:space="0" w:color="00000A"/>
-              <w:right w:val="single" w:sz="4" w:space="0" w:color="00000A"/>
-            </w:tcBorders>
-            <w:shd w:val="clear" w:color="auto" w:fill="auto"/>
-            <w:tcMar>
-              <w:left w:w="108" w:type="dxa"/>
-            </w:tcMar>
-          </w:tcPr>
-          <w:p>
-            <w:pPr>
-              <w:spacing w:after="0"/>
-              <w:jc w:val="both"/>
-              <w:rPr>
-                <w:rFonts w:ascii="Times New Roman" w:hAnsi="Times New Roman" w:cs="Times New Roman"/>
-                <w:sz w:val="24"/>
-              </w:rPr>
-            </w:pPr>
-            <w:r>
-              <w:rPr>
-                <w:rFonts w:ascii="Times New Roman" w:hAnsi="Times New Roman" w:cs="Times New Roman"/>
-                <w:sz w:val="24"/>
-              </w:rPr>
-              <w:t>FE01</w:t>
-            </w:r>
-          </w:p>
-        </w:tc>
-        <w:tc>
-          <w:tcPr>
-            <w:tcW w:w="1523" w:type="dxa"/>
-            <w:tcBorders>
-              <w:top w:val="single" w:sz="4" w:space="0" w:color="00000A"/>
-              <w:left w:val="single" w:sz="4" w:space="0" w:color="00000A"/>
-              <w:bottom w:val="single" w:sz="4" w:space="0" w:color="00000A"/>
-              <w:right w:val="single" w:sz="4" w:space="0" w:color="00000A"/>
-            </w:tcBorders>
-            <w:shd w:val="clear" w:color="auto" w:fill="auto"/>
-            <w:tcMar>
-              <w:left w:w="108" w:type="dxa"/>
-            </w:tcMar>
-          </w:tcPr>
-          <w:p>
-            <w:pPr>
-              <w:spacing w:after="0"/>
-              <w:jc w:val="both"/>
-              <w:rPr>
-                <w:rFonts w:ascii="Times New Roman" w:hAnsi="Times New Roman" w:cs="Times New Roman"/>
-                <w:sz w:val="24"/>
-              </w:rPr>
-            </w:pPr>
-          </w:p>
-        </w:tc>
-      </w:tr>
-      <w:tr>
-        <w:tc>
-          <w:tcPr>
-            <w:tcW w:w="816" w:type="dxa"/>
-            <w:tcBorders>
-              <w:top w:val="single" w:sz="4" w:space="0" w:color="00000A"/>
-              <w:left w:val="single" w:sz="4" w:space="0" w:color="00000A"/>
-              <w:bottom w:val="single" w:sz="4" w:space="0" w:color="00000A"/>
-              <w:right w:val="single" w:sz="4" w:space="0" w:color="00000A"/>
-            </w:tcBorders>
-            <w:shd w:val="clear" w:color="auto" w:fill="auto"/>
-            <w:tcMar>
-              <w:left w:w="108" w:type="dxa"/>
-            </w:tcMar>
-          </w:tcPr>
-          <w:p>
-            <w:pPr>
-              <w:spacing w:after="0"/>
-              <w:jc w:val="right"/>
-              <w:rPr>
-                <w:rFonts w:ascii="Times New Roman" w:hAnsi="Times New Roman" w:cs="Times New Roman"/>
-                <w:sz w:val="24"/>
-              </w:rPr>
-            </w:pPr>
-            <w:r>
-              <w:rPr>
-                <w:rFonts w:ascii="Times New Roman" w:hAnsi="Times New Roman" w:cs="Times New Roman"/>
-                <w:sz w:val="24"/>
-              </w:rPr>
-              <w:t>5</w:t>
-            </w:r>
-          </w:p>
-        </w:tc>
-        <w:tc>
-          <w:tcPr>
-            <w:tcW w:w="1615" w:type="dxa"/>
-            <w:tcBorders>
-              <w:top w:val="single" w:sz="4" w:space="0" w:color="00000A"/>
-              <w:left w:val="single" w:sz="4" w:space="0" w:color="00000A"/>
-              <w:bottom w:val="single" w:sz="4" w:space="0" w:color="00000A"/>
-              <w:right w:val="single" w:sz="4" w:space="0" w:color="00000A"/>
-            </w:tcBorders>
-            <w:shd w:val="clear" w:color="auto" w:fill="auto"/>
-            <w:tcMar>
-              <w:left w:w="108" w:type="dxa"/>
-            </w:tcMar>
-          </w:tcPr>
-          <w:p>
-            <w:pPr>
-              <w:spacing w:after="0"/>
-              <w:jc w:val="both"/>
-              <w:rPr>
-                <w:rFonts w:ascii="Times New Roman" w:hAnsi="Times New Roman" w:cs="Times New Roman"/>
-                <w:sz w:val="24"/>
-              </w:rPr>
-            </w:pPr>
-            <w:r>
-              <w:rPr>
-                <w:rFonts w:ascii="Times New Roman" w:hAnsi="Times New Roman" w:cs="Times New Roman"/>
-                <w:sz w:val="24"/>
-              </w:rPr>
-              <w:t>Sistema</w:t>
-            </w:r>
-          </w:p>
-        </w:tc>
-        <w:tc>
-          <w:tcPr>
-            <w:tcW w:w="2805" w:type="dxa"/>
-            <w:tcBorders>
-              <w:top w:val="single" w:sz="4" w:space="0" w:color="00000A"/>
-              <w:left w:val="single" w:sz="4" w:space="0" w:color="00000A"/>
-              <w:bottom w:val="single" w:sz="4" w:space="0" w:color="00000A"/>
-              <w:right w:val="single" w:sz="4" w:space="0" w:color="00000A"/>
-            </w:tcBorders>
-            <w:shd w:val="clear" w:color="auto" w:fill="auto"/>
-            <w:tcMar>
-              <w:left w:w="108" w:type="dxa"/>
-            </w:tcMar>
-          </w:tcPr>
-          <w:p>
-            <w:pPr>
-              <w:spacing w:after="0"/>
-              <w:jc w:val="both"/>
-              <w:rPr>
-                <w:rFonts w:ascii="Times New Roman" w:hAnsi="Times New Roman" w:cs="Times New Roman"/>
-                <w:sz w:val="24"/>
-              </w:rPr>
-            </w:pPr>
-            <w:r>
-              <w:rPr>
-                <w:rFonts w:ascii="Times New Roman" w:hAnsi="Times New Roman" w:cs="Times New Roman"/>
-                <w:sz w:val="24"/>
-              </w:rPr>
-              <w:t>Atualiza a senha.</w:t>
-            </w:r>
-          </w:p>
-        </w:tc>
-        <w:tc>
-          <w:tcPr>
-            <w:tcW w:w="2528" w:type="dxa"/>
-            <w:tcBorders>
-              <w:top w:val="single" w:sz="4" w:space="0" w:color="00000A"/>
-              <w:left w:val="single" w:sz="4" w:space="0" w:color="00000A"/>
-              <w:bottom w:val="single" w:sz="4" w:space="0" w:color="00000A"/>
-              <w:right w:val="single" w:sz="4" w:space="0" w:color="00000A"/>
-            </w:tcBorders>
-            <w:shd w:val="clear" w:color="auto" w:fill="auto"/>
-            <w:tcMar>
-              <w:left w:w="108" w:type="dxa"/>
-            </w:tcMar>
-          </w:tcPr>
-          <w:p>
-            <w:pPr>
-              <w:spacing w:after="0"/>
-              <w:jc w:val="both"/>
-              <w:rPr>
-                <w:rFonts w:ascii="Times New Roman" w:hAnsi="Times New Roman" w:cs="Times New Roman"/>
-                <w:sz w:val="24"/>
-              </w:rPr>
-            </w:pPr>
-          </w:p>
-        </w:tc>
-        <w:tc>
-          <w:tcPr>
-            <w:tcW w:w="1523" w:type="dxa"/>
-            <w:tcBorders>
-              <w:top w:val="single" w:sz="4" w:space="0" w:color="00000A"/>
-              <w:left w:val="single" w:sz="4" w:space="0" w:color="00000A"/>
-              <w:bottom w:val="single" w:sz="4" w:space="0" w:color="00000A"/>
-              <w:right w:val="single" w:sz="4" w:space="0" w:color="00000A"/>
-            </w:tcBorders>
-            <w:shd w:val="clear" w:color="auto" w:fill="auto"/>
-            <w:tcMar>
-              <w:left w:w="108" w:type="dxa"/>
-            </w:tcMar>
-          </w:tcPr>
-          <w:p>
-            <w:pPr>
-              <w:spacing w:after="0"/>
-              <w:jc w:val="both"/>
-              <w:rPr>
-                <w:rFonts w:ascii="Times New Roman" w:hAnsi="Times New Roman" w:cs="Times New Roman"/>
-                <w:sz w:val="24"/>
-              </w:rPr>
-            </w:pPr>
-          </w:p>
-        </w:tc>
-      </w:tr>
-      <w:tr>
-        <w:tc>
-          <w:tcPr>
-            <w:tcW w:w="816" w:type="dxa"/>
-            <w:tcBorders>
-              <w:top w:val="single" w:sz="4" w:space="0" w:color="00000A"/>
-              <w:left w:val="single" w:sz="4" w:space="0" w:color="00000A"/>
-              <w:bottom w:val="single" w:sz="4" w:space="0" w:color="00000A"/>
-              <w:right w:val="single" w:sz="4" w:space="0" w:color="00000A"/>
-            </w:tcBorders>
-            <w:shd w:val="clear" w:color="auto" w:fill="auto"/>
-            <w:tcMar>
-              <w:left w:w="108" w:type="dxa"/>
-            </w:tcMar>
-          </w:tcPr>
-          <w:p>
-            <w:pPr>
-              <w:spacing w:after="0"/>
-              <w:jc w:val="right"/>
-              <w:rPr>
-                <w:rFonts w:ascii="Times New Roman" w:hAnsi="Times New Roman" w:cs="Times New Roman"/>
-                <w:sz w:val="24"/>
-              </w:rPr>
-            </w:pPr>
+            <w:proofErr w:type="gramStart"/>
             <w:r>
               <w:rPr>
                 <w:rFonts w:ascii="Times New Roman" w:hAnsi="Times New Roman" w:cs="Times New Roman"/>
@@ -2639,6 +2651,7 @@
               </w:rPr>
               <w:t>6</w:t>
             </w:r>
+            <w:proofErr w:type="gramEnd"/>
           </w:p>
         </w:tc>
         <w:tc>
@@ -2921,12 +2934,13 @@
         </w:rPr>
       </w:pPr>
       <w:bookmarkStart w:id="17" w:name="_Toc415478328"/>
-      <w:bookmarkStart w:id="18" w:name="_Toc422851823"/>
+      <w:bookmarkStart w:id="18" w:name="_Toc423421377"/>
       <w:bookmarkEnd w:id="17"/>
       <w:r>
         <w:rPr>
           <w:rFonts w:cs="Times New Roman"/>
         </w:rPr>
+        <w:lastRenderedPageBreak/>
         <w:t>Fluxos alternativos</w:t>
       </w:r>
       <w:bookmarkEnd w:id="18"/>
@@ -2962,7 +2976,7 @@
         </w:rPr>
       </w:pPr>
       <w:bookmarkStart w:id="20" w:name="_Toc415478330"/>
-      <w:bookmarkStart w:id="21" w:name="_Toc422851824"/>
+      <w:bookmarkStart w:id="21" w:name="_Toc423421378"/>
       <w:bookmarkEnd w:id="20"/>
       <w:r>
         <w:rPr>
@@ -2987,6 +3001,7 @@
       <w:bookmarkStart w:id="23" w:name="_FE01_–_Dados"/>
       <w:bookmarkStart w:id="24" w:name="_Toc419879861"/>
       <w:bookmarkStart w:id="25" w:name="_Toc415478329"/>
+      <w:bookmarkStart w:id="26" w:name="_Toc423421379"/>
       <w:bookmarkEnd w:id="22"/>
       <w:bookmarkEnd w:id="23"/>
       <w:r>
@@ -2996,6 +3011,7 @@
         <w:t>FE01 – Dados inválidos</w:t>
       </w:r>
       <w:bookmarkEnd w:id="24"/>
+      <w:bookmarkEnd w:id="26"/>
     </w:p>
     <w:p>
       <w:pPr>
@@ -3264,6 +3280,7 @@
                 <w:sz w:val="24"/>
               </w:rPr>
             </w:pPr>
+            <w:proofErr w:type="gramStart"/>
             <w:r>
               <w:rPr>
                 <w:rFonts w:ascii="Times New Roman" w:hAnsi="Times New Roman" w:cs="Times New Roman"/>
@@ -3271,6 +3288,7 @@
               </w:rPr>
               <w:t>1</w:t>
             </w:r>
+            <w:proofErr w:type="gramEnd"/>
           </w:p>
         </w:tc>
         <w:tc>
@@ -3474,7 +3492,23 @@
                 <w:rFonts w:ascii="Times New Roman" w:hAnsi="Times New Roman" w:cs="Times New Roman"/>
                 <w:sz w:val="24"/>
               </w:rPr>
-              <w:t>Retorna ao passo 3 do fluxo principal.</w:t>
+              <w:t xml:space="preserve">Retorna ao passo </w:t>
+            </w:r>
+            <w:proofErr w:type="gramStart"/>
+            <w:r>
+              <w:rPr>
+                <w:rFonts w:ascii="Times New Roman" w:hAnsi="Times New Roman" w:cs="Times New Roman"/>
+                <w:sz w:val="24"/>
+              </w:rPr>
+              <w:t>3</w:t>
+            </w:r>
+            <w:proofErr w:type="gramEnd"/>
+            <w:r>
+              <w:rPr>
+                <w:rFonts w:ascii="Times New Roman" w:hAnsi="Times New Roman" w:cs="Times New Roman"/>
+                <w:sz w:val="24"/>
+              </w:rPr>
+              <w:t xml:space="preserve"> do fluxo principal.</w:t>
             </w:r>
           </w:p>
         </w:tc>
@@ -3621,7 +3655,7 @@
       <w:rPr>
         <w:noProof/>
       </w:rPr>
-      <w:t>4</w:t>
+      <w:t>5</w:t>
     </w:r>
     <w:r>
       <w:fldChar w:fldCharType="end"/>
@@ -5166,7 +5200,7 @@
 </file>
 
 <file path=customXml/itemProps1.xml><?xml version="1.0" encoding="utf-8"?>
-<ds:datastoreItem xmlns:ds="http://schemas.openxmlformats.org/officeDocument/2006/customXml" ds:itemID="{A95336B1-49BA-44E0-9101-25369F9761F0}">
+<ds:datastoreItem xmlns:ds="http://schemas.openxmlformats.org/officeDocument/2006/customXml" ds:itemID="{4E554375-7736-45B8-AF57-5F8B2D219A96}">
   <ds:schemaRefs>
     <ds:schemaRef ds:uri="http://schemas.openxmlformats.org/officeDocument/2006/bibliography"/>
   </ds:schemaRefs>

</xml_diff>